<commit_message>
Atualizada algumas informações do briefing
</commit_message>
<xml_diff>
--- a/Matérias/IBM/Briefing Básico.docx
+++ b/Matérias/IBM/Briefing Básico.docx
@@ -380,6 +380,110 @@
           <w:color w:val="7F7F7F" w:themeColor="text1" w:themeTint="80"/>
         </w:rPr>
       </w:pPr>
+      <w:r>
+        <w:rPr>
+          <w:rFonts w:ascii="Montserrat" w:hAnsi="Montserrat"/>
+          <w:color w:val="7F7F7F" w:themeColor="text1" w:themeTint="80"/>
+        </w:rPr>
+        <w:t>Através do site oficial da [NOME MARCA] você pode nos contatar para personalizar seu veículo ou prestar algum preparo. No mesmo site existem produtos para carros</w:t>
+      </w:r>
+      <w:r>
+        <w:rPr>
+          <w:rFonts w:ascii="Montserrat" w:hAnsi="Montserrat"/>
+          <w:color w:val="7F7F7F" w:themeColor="text1" w:themeTint="80"/>
+        </w:rPr>
+        <w:t>.</w:t>
+      </w:r>
+    </w:p>
+    <w:p>
+      <w:pPr>
+        <w:spacing w:line="360" w:lineRule="auto"/>
+        <w:rPr>
+          <w:rFonts w:ascii="Montserrat" w:hAnsi="Montserrat"/>
+        </w:rPr>
+      </w:pPr>
+    </w:p>
+    <w:p>
+      <w:pPr>
+        <w:rPr>
+          <w:rFonts w:ascii="Montserrat" w:hAnsi="Montserrat"/>
+          <w:b/>
+          <w:bCs/>
+          <w:sz w:val="24"/>
+          <w:szCs w:val="24"/>
+        </w:rPr>
+      </w:pPr>
+      <w:r>
+        <w:rPr>
+          <w:rFonts w:ascii="Montserrat" w:hAnsi="Montserrat"/>
+          <w:b/>
+          <w:bCs/>
+          <w:sz w:val="24"/>
+          <w:szCs w:val="24"/>
+        </w:rPr>
+        <w:t>Qual a utilidade do produto?</w:t>
+      </w:r>
+    </w:p>
+    <w:p>
+      <w:pPr>
+        <w:spacing w:line="360" w:lineRule="auto"/>
+        <w:rPr>
+          <w:rFonts w:ascii="Montserrat" w:hAnsi="Montserrat"/>
+          <w:color w:val="7F7F7F" w:themeColor="text1" w:themeTint="80"/>
+        </w:rPr>
+      </w:pPr>
+      <w:r>
+        <w:rPr>
+          <w:rFonts w:ascii="Montserrat" w:hAnsi="Montserrat"/>
+          <w:color w:val="7F7F7F" w:themeColor="text1" w:themeTint="80"/>
+        </w:rPr>
+        <w:t>Além de utilidade artística a [NOME MARCA] tem como um de seus serviços a manutenção de automóveis e a venda de utensílios da área automobilística</w:t>
+      </w:r>
+      <w:r>
+        <w:rPr>
+          <w:rFonts w:ascii="Montserrat" w:hAnsi="Montserrat"/>
+          <w:color w:val="7F7F7F" w:themeColor="text1" w:themeTint="80"/>
+        </w:rPr>
+        <w:t>.</w:t>
+      </w:r>
+    </w:p>
+    <w:p>
+      <w:pPr>
+        <w:spacing w:line="360" w:lineRule="auto"/>
+        <w:rPr>
+          <w:rFonts w:ascii="Montserrat" w:hAnsi="Montserrat"/>
+        </w:rPr>
+      </w:pPr>
+    </w:p>
+    <w:p>
+      <w:pPr>
+        <w:rPr>
+          <w:rFonts w:ascii="Montserrat" w:hAnsi="Montserrat"/>
+          <w:b/>
+          <w:bCs/>
+          <w:sz w:val="24"/>
+          <w:szCs w:val="24"/>
+        </w:rPr>
+      </w:pPr>
+      <w:r>
+        <w:rPr>
+          <w:rFonts w:ascii="Montserrat" w:hAnsi="Montserrat"/>
+          <w:b/>
+          <w:bCs/>
+          <w:sz w:val="24"/>
+          <w:szCs w:val="24"/>
+        </w:rPr>
+        <w:t>Quais matérias-primas e ferramentas utilizadas?</w:t>
+      </w:r>
+    </w:p>
+    <w:p>
+      <w:pPr>
+        <w:spacing w:line="360" w:lineRule="auto"/>
+        <w:rPr>
+          <w:rFonts w:ascii="Montserrat" w:hAnsi="Montserrat"/>
+          <w:color w:val="7F7F7F" w:themeColor="text1" w:themeTint="80"/>
+        </w:rPr>
+      </w:pPr>
       <w:proofErr w:type="spellStart"/>
       <w:r>
         <w:rPr>
@@ -663,7 +767,7 @@
           <w:sz w:val="24"/>
           <w:szCs w:val="24"/>
         </w:rPr>
-        <w:t>Qual a utilidade do produto?</w:t>
+        <w:t>Qual a imagem do produto/marca/serviço no mercado?</w:t>
       </w:r>
     </w:p>
     <w:p>
@@ -930,613 +1034,6 @@
         </w:rPr>
         <w:t>.</w:t>
       </w:r>
-    </w:p>
-    <w:p>
-      <w:pPr>
-        <w:spacing w:line="360" w:lineRule="auto"/>
-        <w:rPr>
-          <w:rFonts w:ascii="Montserrat" w:hAnsi="Montserrat"/>
-        </w:rPr>
-      </w:pPr>
-    </w:p>
-    <w:p>
-      <w:pPr>
-        <w:rPr>
-          <w:rFonts w:ascii="Montserrat" w:hAnsi="Montserrat"/>
-          <w:b/>
-          <w:bCs/>
-          <w:sz w:val="24"/>
-          <w:szCs w:val="24"/>
-        </w:rPr>
-      </w:pPr>
-      <w:r>
-        <w:rPr>
-          <w:rFonts w:ascii="Montserrat" w:hAnsi="Montserrat"/>
-          <w:b/>
-          <w:bCs/>
-          <w:sz w:val="24"/>
-          <w:szCs w:val="24"/>
-        </w:rPr>
-        <w:t>Quais matérias-primas e ferramentas utilizadas?</w:t>
-      </w:r>
-    </w:p>
-    <w:p>
-      <w:pPr>
-        <w:spacing w:line="360" w:lineRule="auto"/>
-        <w:rPr>
-          <w:rFonts w:ascii="Montserrat" w:hAnsi="Montserrat"/>
-          <w:color w:val="7F7F7F" w:themeColor="text1" w:themeTint="80"/>
-        </w:rPr>
-      </w:pPr>
-      <w:proofErr w:type="spellStart"/>
-      <w:r>
-        <w:rPr>
-          <w:rFonts w:ascii="Montserrat" w:hAnsi="Montserrat"/>
-          <w:color w:val="7F7F7F" w:themeColor="text1" w:themeTint="80"/>
-        </w:rPr>
-        <w:t>Lorem</w:t>
-      </w:r>
-      <w:proofErr w:type="spellEnd"/>
-      <w:r>
-        <w:rPr>
-          <w:rFonts w:ascii="Montserrat" w:hAnsi="Montserrat"/>
-          <w:color w:val="7F7F7F" w:themeColor="text1" w:themeTint="80"/>
-        </w:rPr>
-        <w:t xml:space="preserve"> ipsum </w:t>
-      </w:r>
-      <w:proofErr w:type="spellStart"/>
-      <w:r>
-        <w:rPr>
-          <w:rFonts w:ascii="Montserrat" w:hAnsi="Montserrat"/>
-          <w:color w:val="7F7F7F" w:themeColor="text1" w:themeTint="80"/>
-        </w:rPr>
-        <w:t>dolor</w:t>
-      </w:r>
-      <w:proofErr w:type="spellEnd"/>
-      <w:r>
-        <w:rPr>
-          <w:rFonts w:ascii="Montserrat" w:hAnsi="Montserrat"/>
-          <w:color w:val="7F7F7F" w:themeColor="text1" w:themeTint="80"/>
-        </w:rPr>
-        <w:t xml:space="preserve"> </w:t>
-      </w:r>
-      <w:proofErr w:type="spellStart"/>
-      <w:r>
-        <w:rPr>
-          <w:rFonts w:ascii="Montserrat" w:hAnsi="Montserrat"/>
-          <w:color w:val="7F7F7F" w:themeColor="text1" w:themeTint="80"/>
-        </w:rPr>
-        <w:t>sit</w:t>
-      </w:r>
-      <w:proofErr w:type="spellEnd"/>
-      <w:r>
-        <w:rPr>
-          <w:rFonts w:ascii="Montserrat" w:hAnsi="Montserrat"/>
-          <w:color w:val="7F7F7F" w:themeColor="text1" w:themeTint="80"/>
-        </w:rPr>
-        <w:t xml:space="preserve"> </w:t>
-      </w:r>
-      <w:proofErr w:type="spellStart"/>
-      <w:r>
-        <w:rPr>
-          <w:rFonts w:ascii="Montserrat" w:hAnsi="Montserrat"/>
-          <w:color w:val="7F7F7F" w:themeColor="text1" w:themeTint="80"/>
-        </w:rPr>
-        <w:t>amet</w:t>
-      </w:r>
-      <w:proofErr w:type="spellEnd"/>
-      <w:r>
-        <w:rPr>
-          <w:rFonts w:ascii="Montserrat" w:hAnsi="Montserrat"/>
-          <w:color w:val="7F7F7F" w:themeColor="text1" w:themeTint="80"/>
-        </w:rPr>
-        <w:t xml:space="preserve">, </w:t>
-      </w:r>
-      <w:proofErr w:type="spellStart"/>
-      <w:r>
-        <w:rPr>
-          <w:rFonts w:ascii="Montserrat" w:hAnsi="Montserrat"/>
-          <w:color w:val="7F7F7F" w:themeColor="text1" w:themeTint="80"/>
-        </w:rPr>
-        <w:t>consectetur</w:t>
-      </w:r>
-      <w:proofErr w:type="spellEnd"/>
-      <w:r>
-        <w:rPr>
-          <w:rFonts w:ascii="Montserrat" w:hAnsi="Montserrat"/>
-          <w:color w:val="7F7F7F" w:themeColor="text1" w:themeTint="80"/>
-        </w:rPr>
-        <w:t xml:space="preserve"> </w:t>
-      </w:r>
-      <w:proofErr w:type="spellStart"/>
-      <w:r>
-        <w:rPr>
-          <w:rFonts w:ascii="Montserrat" w:hAnsi="Montserrat"/>
-          <w:color w:val="7F7F7F" w:themeColor="text1" w:themeTint="80"/>
-        </w:rPr>
-        <w:t>adipiscing</w:t>
-      </w:r>
-      <w:proofErr w:type="spellEnd"/>
-      <w:r>
-        <w:rPr>
-          <w:rFonts w:ascii="Montserrat" w:hAnsi="Montserrat"/>
-          <w:color w:val="7F7F7F" w:themeColor="text1" w:themeTint="80"/>
-        </w:rPr>
-        <w:t xml:space="preserve"> elit. </w:t>
-      </w:r>
-      <w:proofErr w:type="spellStart"/>
-      <w:r>
-        <w:rPr>
-          <w:rFonts w:ascii="Montserrat" w:hAnsi="Montserrat"/>
-          <w:color w:val="7F7F7F" w:themeColor="text1" w:themeTint="80"/>
-        </w:rPr>
-        <w:t>Quisque</w:t>
-      </w:r>
-      <w:proofErr w:type="spellEnd"/>
-      <w:r>
-        <w:rPr>
-          <w:rFonts w:ascii="Montserrat" w:hAnsi="Montserrat"/>
-          <w:color w:val="7F7F7F" w:themeColor="text1" w:themeTint="80"/>
-        </w:rPr>
-        <w:t xml:space="preserve"> </w:t>
-      </w:r>
-      <w:proofErr w:type="spellStart"/>
-      <w:r>
-        <w:rPr>
-          <w:rFonts w:ascii="Montserrat" w:hAnsi="Montserrat"/>
-          <w:color w:val="7F7F7F" w:themeColor="text1" w:themeTint="80"/>
-        </w:rPr>
-        <w:t>posuere</w:t>
-      </w:r>
-      <w:proofErr w:type="spellEnd"/>
-      <w:r>
-        <w:rPr>
-          <w:rFonts w:ascii="Montserrat" w:hAnsi="Montserrat"/>
-          <w:color w:val="7F7F7F" w:themeColor="text1" w:themeTint="80"/>
-        </w:rPr>
-        <w:t xml:space="preserve"> </w:t>
-      </w:r>
-      <w:proofErr w:type="spellStart"/>
-      <w:r>
-        <w:rPr>
-          <w:rFonts w:ascii="Montserrat" w:hAnsi="Montserrat"/>
-          <w:color w:val="7F7F7F" w:themeColor="text1" w:themeTint="80"/>
-        </w:rPr>
-        <w:t>mollis</w:t>
-      </w:r>
-      <w:proofErr w:type="spellEnd"/>
-      <w:r>
-        <w:rPr>
-          <w:rFonts w:ascii="Montserrat" w:hAnsi="Montserrat"/>
-          <w:color w:val="7F7F7F" w:themeColor="text1" w:themeTint="80"/>
-        </w:rPr>
-        <w:t xml:space="preserve"> </w:t>
-      </w:r>
-      <w:proofErr w:type="spellStart"/>
-      <w:r>
-        <w:rPr>
-          <w:rFonts w:ascii="Montserrat" w:hAnsi="Montserrat"/>
-          <w:color w:val="7F7F7F" w:themeColor="text1" w:themeTint="80"/>
-        </w:rPr>
-        <w:t>orci</w:t>
-      </w:r>
-      <w:proofErr w:type="spellEnd"/>
-      <w:r>
-        <w:rPr>
-          <w:rFonts w:ascii="Montserrat" w:hAnsi="Montserrat"/>
-          <w:color w:val="7F7F7F" w:themeColor="text1" w:themeTint="80"/>
-        </w:rPr>
-        <w:t xml:space="preserve"> </w:t>
-      </w:r>
-      <w:proofErr w:type="spellStart"/>
-      <w:r>
-        <w:rPr>
-          <w:rFonts w:ascii="Montserrat" w:hAnsi="Montserrat"/>
-          <w:color w:val="7F7F7F" w:themeColor="text1" w:themeTint="80"/>
-        </w:rPr>
-        <w:t>nec</w:t>
-      </w:r>
-      <w:proofErr w:type="spellEnd"/>
-      <w:r>
-        <w:rPr>
-          <w:rFonts w:ascii="Montserrat" w:hAnsi="Montserrat"/>
-          <w:color w:val="7F7F7F" w:themeColor="text1" w:themeTint="80"/>
-        </w:rPr>
-        <w:t xml:space="preserve"> </w:t>
-      </w:r>
-      <w:proofErr w:type="spellStart"/>
-      <w:r>
-        <w:rPr>
-          <w:rFonts w:ascii="Montserrat" w:hAnsi="Montserrat"/>
-          <w:color w:val="7F7F7F" w:themeColor="text1" w:themeTint="80"/>
-        </w:rPr>
-        <w:t>malesuada</w:t>
-      </w:r>
-      <w:proofErr w:type="spellEnd"/>
-      <w:r>
-        <w:rPr>
-          <w:rFonts w:ascii="Montserrat" w:hAnsi="Montserrat"/>
-          <w:color w:val="7F7F7F" w:themeColor="text1" w:themeTint="80"/>
-        </w:rPr>
-        <w:t xml:space="preserve">. </w:t>
-      </w:r>
-      <w:proofErr w:type="spellStart"/>
-      <w:r>
-        <w:rPr>
-          <w:rFonts w:ascii="Montserrat" w:hAnsi="Montserrat"/>
-          <w:color w:val="7F7F7F" w:themeColor="text1" w:themeTint="80"/>
-        </w:rPr>
-        <w:t>Nullam</w:t>
-      </w:r>
-      <w:proofErr w:type="spellEnd"/>
-      <w:r>
-        <w:rPr>
-          <w:rFonts w:ascii="Montserrat" w:hAnsi="Montserrat"/>
-          <w:color w:val="7F7F7F" w:themeColor="text1" w:themeTint="80"/>
-        </w:rPr>
-        <w:t xml:space="preserve"> </w:t>
-      </w:r>
-      <w:proofErr w:type="spellStart"/>
-      <w:r>
-        <w:rPr>
-          <w:rFonts w:ascii="Montserrat" w:hAnsi="Montserrat"/>
-          <w:color w:val="7F7F7F" w:themeColor="text1" w:themeTint="80"/>
-        </w:rPr>
-        <w:t>ultrices</w:t>
-      </w:r>
-      <w:proofErr w:type="spellEnd"/>
-      <w:r>
-        <w:rPr>
-          <w:rFonts w:ascii="Montserrat" w:hAnsi="Montserrat"/>
-          <w:color w:val="7F7F7F" w:themeColor="text1" w:themeTint="80"/>
-        </w:rPr>
-        <w:t xml:space="preserve"> nunc vitae </w:t>
-      </w:r>
-      <w:proofErr w:type="spellStart"/>
-      <w:r>
-        <w:rPr>
-          <w:rFonts w:ascii="Montserrat" w:hAnsi="Montserrat"/>
-          <w:color w:val="7F7F7F" w:themeColor="text1" w:themeTint="80"/>
-        </w:rPr>
-        <w:t>sagittis</w:t>
-      </w:r>
-      <w:proofErr w:type="spellEnd"/>
-      <w:r>
-        <w:rPr>
-          <w:rFonts w:ascii="Montserrat" w:hAnsi="Montserrat"/>
-          <w:color w:val="7F7F7F" w:themeColor="text1" w:themeTint="80"/>
-        </w:rPr>
-        <w:t xml:space="preserve"> </w:t>
-      </w:r>
-      <w:proofErr w:type="spellStart"/>
-      <w:r>
-        <w:rPr>
-          <w:rFonts w:ascii="Montserrat" w:hAnsi="Montserrat"/>
-          <w:color w:val="7F7F7F" w:themeColor="text1" w:themeTint="80"/>
-        </w:rPr>
-        <w:t>consectetur</w:t>
-      </w:r>
-      <w:proofErr w:type="spellEnd"/>
-      <w:r>
-        <w:rPr>
-          <w:rFonts w:ascii="Montserrat" w:hAnsi="Montserrat"/>
-          <w:color w:val="7F7F7F" w:themeColor="text1" w:themeTint="80"/>
-        </w:rPr>
-        <w:t>.</w:t>
-      </w:r>
-    </w:p>
-    <w:p>
-      <w:pPr>
-        <w:spacing w:line="360" w:lineRule="auto"/>
-        <w:rPr>
-          <w:rFonts w:ascii="Montserrat" w:hAnsi="Montserrat"/>
-        </w:rPr>
-      </w:pPr>
-    </w:p>
-    <w:p>
-      <w:pPr>
-        <w:rPr>
-          <w:rFonts w:ascii="Montserrat" w:hAnsi="Montserrat"/>
-          <w:b/>
-          <w:bCs/>
-          <w:sz w:val="24"/>
-          <w:szCs w:val="24"/>
-        </w:rPr>
-      </w:pPr>
-      <w:r>
-        <w:rPr>
-          <w:rFonts w:ascii="Montserrat" w:hAnsi="Montserrat"/>
-          <w:b/>
-          <w:bCs/>
-          <w:sz w:val="24"/>
-          <w:szCs w:val="24"/>
-        </w:rPr>
-        <w:t>Qual a imagem do produto/marca/serviço no mercado?</w:t>
-      </w:r>
-    </w:p>
-    <w:p>
-      <w:pPr>
-        <w:spacing w:line="360" w:lineRule="auto"/>
-        <w:rPr>
-          <w:rFonts w:ascii="Montserrat" w:hAnsi="Montserrat"/>
-          <w:color w:val="7F7F7F" w:themeColor="text1" w:themeTint="80"/>
-        </w:rPr>
-      </w:pPr>
-      <w:proofErr w:type="spellStart"/>
-      <w:r>
-        <w:rPr>
-          <w:rFonts w:ascii="Montserrat" w:hAnsi="Montserrat"/>
-          <w:color w:val="7F7F7F" w:themeColor="text1" w:themeTint="80"/>
-        </w:rPr>
-        <w:t>Lorem</w:t>
-      </w:r>
-      <w:proofErr w:type="spellEnd"/>
-      <w:r>
-        <w:rPr>
-          <w:rFonts w:ascii="Montserrat" w:hAnsi="Montserrat"/>
-          <w:color w:val="7F7F7F" w:themeColor="text1" w:themeTint="80"/>
-        </w:rPr>
-        <w:t xml:space="preserve"> ipsum </w:t>
-      </w:r>
-      <w:proofErr w:type="spellStart"/>
-      <w:r>
-        <w:rPr>
-          <w:rFonts w:ascii="Montserrat" w:hAnsi="Montserrat"/>
-          <w:color w:val="7F7F7F" w:themeColor="text1" w:themeTint="80"/>
-        </w:rPr>
-        <w:t>dolor</w:t>
-      </w:r>
-      <w:proofErr w:type="spellEnd"/>
-      <w:r>
-        <w:rPr>
-          <w:rFonts w:ascii="Montserrat" w:hAnsi="Montserrat"/>
-          <w:color w:val="7F7F7F" w:themeColor="text1" w:themeTint="80"/>
-        </w:rPr>
-        <w:t xml:space="preserve"> </w:t>
-      </w:r>
-      <w:proofErr w:type="spellStart"/>
-      <w:r>
-        <w:rPr>
-          <w:rFonts w:ascii="Montserrat" w:hAnsi="Montserrat"/>
-          <w:color w:val="7F7F7F" w:themeColor="text1" w:themeTint="80"/>
-        </w:rPr>
-        <w:t>sit</w:t>
-      </w:r>
-      <w:proofErr w:type="spellEnd"/>
-      <w:r>
-        <w:rPr>
-          <w:rFonts w:ascii="Montserrat" w:hAnsi="Montserrat"/>
-          <w:color w:val="7F7F7F" w:themeColor="text1" w:themeTint="80"/>
-        </w:rPr>
-        <w:t xml:space="preserve"> </w:t>
-      </w:r>
-      <w:proofErr w:type="spellStart"/>
-      <w:r>
-        <w:rPr>
-          <w:rFonts w:ascii="Montserrat" w:hAnsi="Montserrat"/>
-          <w:color w:val="7F7F7F" w:themeColor="text1" w:themeTint="80"/>
-        </w:rPr>
-        <w:t>amet</w:t>
-      </w:r>
-      <w:proofErr w:type="spellEnd"/>
-      <w:r>
-        <w:rPr>
-          <w:rFonts w:ascii="Montserrat" w:hAnsi="Montserrat"/>
-          <w:color w:val="7F7F7F" w:themeColor="text1" w:themeTint="80"/>
-        </w:rPr>
-        <w:t xml:space="preserve">, </w:t>
-      </w:r>
-      <w:proofErr w:type="spellStart"/>
-      <w:r>
-        <w:rPr>
-          <w:rFonts w:ascii="Montserrat" w:hAnsi="Montserrat"/>
-          <w:color w:val="7F7F7F" w:themeColor="text1" w:themeTint="80"/>
-        </w:rPr>
-        <w:t>consectetur</w:t>
-      </w:r>
-      <w:proofErr w:type="spellEnd"/>
-      <w:r>
-        <w:rPr>
-          <w:rFonts w:ascii="Montserrat" w:hAnsi="Montserrat"/>
-          <w:color w:val="7F7F7F" w:themeColor="text1" w:themeTint="80"/>
-        </w:rPr>
-        <w:t xml:space="preserve"> </w:t>
-      </w:r>
-      <w:proofErr w:type="spellStart"/>
-      <w:r>
-        <w:rPr>
-          <w:rFonts w:ascii="Montserrat" w:hAnsi="Montserrat"/>
-          <w:color w:val="7F7F7F" w:themeColor="text1" w:themeTint="80"/>
-        </w:rPr>
-        <w:t>adipiscing</w:t>
-      </w:r>
-      <w:proofErr w:type="spellEnd"/>
-      <w:r>
-        <w:rPr>
-          <w:rFonts w:ascii="Montserrat" w:hAnsi="Montserrat"/>
-          <w:color w:val="7F7F7F" w:themeColor="text1" w:themeTint="80"/>
-        </w:rPr>
-        <w:t xml:space="preserve"> elit. </w:t>
-      </w:r>
-      <w:proofErr w:type="spellStart"/>
-      <w:r>
-        <w:rPr>
-          <w:rFonts w:ascii="Montserrat" w:hAnsi="Montserrat"/>
-          <w:color w:val="7F7F7F" w:themeColor="text1" w:themeTint="80"/>
-        </w:rPr>
-        <w:t>Quisque</w:t>
-      </w:r>
-      <w:proofErr w:type="spellEnd"/>
-      <w:r>
-        <w:rPr>
-          <w:rFonts w:ascii="Montserrat" w:hAnsi="Montserrat"/>
-          <w:color w:val="7F7F7F" w:themeColor="text1" w:themeTint="80"/>
-        </w:rPr>
-        <w:t xml:space="preserve"> </w:t>
-      </w:r>
-      <w:proofErr w:type="spellStart"/>
-      <w:r>
-        <w:rPr>
-          <w:rFonts w:ascii="Montserrat" w:hAnsi="Montserrat"/>
-          <w:color w:val="7F7F7F" w:themeColor="text1" w:themeTint="80"/>
-        </w:rPr>
-        <w:t>posuere</w:t>
-      </w:r>
-      <w:proofErr w:type="spellEnd"/>
-      <w:r>
-        <w:rPr>
-          <w:rFonts w:ascii="Montserrat" w:hAnsi="Montserrat"/>
-          <w:color w:val="7F7F7F" w:themeColor="text1" w:themeTint="80"/>
-        </w:rPr>
-        <w:t xml:space="preserve"> </w:t>
-      </w:r>
-      <w:proofErr w:type="spellStart"/>
-      <w:r>
-        <w:rPr>
-          <w:rFonts w:ascii="Montserrat" w:hAnsi="Montserrat"/>
-          <w:color w:val="7F7F7F" w:themeColor="text1" w:themeTint="80"/>
-        </w:rPr>
-        <w:t>mollis</w:t>
-      </w:r>
-      <w:proofErr w:type="spellEnd"/>
-      <w:r>
-        <w:rPr>
-          <w:rFonts w:ascii="Montserrat" w:hAnsi="Montserrat"/>
-          <w:color w:val="7F7F7F" w:themeColor="text1" w:themeTint="80"/>
-        </w:rPr>
-        <w:t xml:space="preserve"> </w:t>
-      </w:r>
-      <w:proofErr w:type="spellStart"/>
-      <w:r>
-        <w:rPr>
-          <w:rFonts w:ascii="Montserrat" w:hAnsi="Montserrat"/>
-          <w:color w:val="7F7F7F" w:themeColor="text1" w:themeTint="80"/>
-        </w:rPr>
-        <w:t>orci</w:t>
-      </w:r>
-      <w:proofErr w:type="spellEnd"/>
-      <w:r>
-        <w:rPr>
-          <w:rFonts w:ascii="Montserrat" w:hAnsi="Montserrat"/>
-          <w:color w:val="7F7F7F" w:themeColor="text1" w:themeTint="80"/>
-        </w:rPr>
-        <w:t xml:space="preserve"> </w:t>
-      </w:r>
-      <w:proofErr w:type="spellStart"/>
-      <w:r>
-        <w:rPr>
-          <w:rFonts w:ascii="Montserrat" w:hAnsi="Montserrat"/>
-          <w:color w:val="7F7F7F" w:themeColor="text1" w:themeTint="80"/>
-        </w:rPr>
-        <w:t>nec</w:t>
-      </w:r>
-      <w:proofErr w:type="spellEnd"/>
-      <w:r>
-        <w:rPr>
-          <w:rFonts w:ascii="Montserrat" w:hAnsi="Montserrat"/>
-          <w:color w:val="7F7F7F" w:themeColor="text1" w:themeTint="80"/>
-        </w:rPr>
-        <w:t xml:space="preserve"> </w:t>
-      </w:r>
-      <w:proofErr w:type="spellStart"/>
-      <w:r>
-        <w:rPr>
-          <w:rFonts w:ascii="Montserrat" w:hAnsi="Montserrat"/>
-          <w:color w:val="7F7F7F" w:themeColor="text1" w:themeTint="80"/>
-        </w:rPr>
-        <w:t>malesuada</w:t>
-      </w:r>
-      <w:proofErr w:type="spellEnd"/>
-      <w:r>
-        <w:rPr>
-          <w:rFonts w:ascii="Montserrat" w:hAnsi="Montserrat"/>
-          <w:color w:val="7F7F7F" w:themeColor="text1" w:themeTint="80"/>
-        </w:rPr>
-        <w:t xml:space="preserve">. </w:t>
-      </w:r>
-      <w:proofErr w:type="spellStart"/>
-      <w:r>
-        <w:rPr>
-          <w:rFonts w:ascii="Montserrat" w:hAnsi="Montserrat"/>
-          <w:color w:val="7F7F7F" w:themeColor="text1" w:themeTint="80"/>
-        </w:rPr>
-        <w:t>Nullam</w:t>
-      </w:r>
-      <w:proofErr w:type="spellEnd"/>
-      <w:r>
-        <w:rPr>
-          <w:rFonts w:ascii="Montserrat" w:hAnsi="Montserrat"/>
-          <w:color w:val="7F7F7F" w:themeColor="text1" w:themeTint="80"/>
-        </w:rPr>
-        <w:t xml:space="preserve"> </w:t>
-      </w:r>
-      <w:proofErr w:type="spellStart"/>
-      <w:r>
-        <w:rPr>
-          <w:rFonts w:ascii="Montserrat" w:hAnsi="Montserrat"/>
-          <w:color w:val="7F7F7F" w:themeColor="text1" w:themeTint="80"/>
-        </w:rPr>
-        <w:t>ultrices</w:t>
-      </w:r>
-      <w:proofErr w:type="spellEnd"/>
-      <w:r>
-        <w:rPr>
-          <w:rFonts w:ascii="Montserrat" w:hAnsi="Montserrat"/>
-          <w:color w:val="7F7F7F" w:themeColor="text1" w:themeTint="80"/>
-        </w:rPr>
-        <w:t xml:space="preserve"> nunc vitae </w:t>
-      </w:r>
-      <w:proofErr w:type="spellStart"/>
-      <w:r>
-        <w:rPr>
-          <w:rFonts w:ascii="Montserrat" w:hAnsi="Montserrat"/>
-          <w:color w:val="7F7F7F" w:themeColor="text1" w:themeTint="80"/>
-        </w:rPr>
-        <w:t>sagittis</w:t>
-      </w:r>
-      <w:proofErr w:type="spellEnd"/>
-      <w:r>
-        <w:rPr>
-          <w:rFonts w:ascii="Montserrat" w:hAnsi="Montserrat"/>
-          <w:color w:val="7F7F7F" w:themeColor="text1" w:themeTint="80"/>
-        </w:rPr>
-        <w:t xml:space="preserve"> </w:t>
-      </w:r>
-      <w:proofErr w:type="spellStart"/>
-      <w:r>
-        <w:rPr>
-          <w:rFonts w:ascii="Montserrat" w:hAnsi="Montserrat"/>
-          <w:color w:val="7F7F7F" w:themeColor="text1" w:themeTint="80"/>
-        </w:rPr>
-        <w:t>consectetur</w:t>
-      </w:r>
-      <w:proofErr w:type="spellEnd"/>
-      <w:r>
-        <w:rPr>
-          <w:rFonts w:ascii="Montserrat" w:hAnsi="Montserrat"/>
-          <w:color w:val="7F7F7F" w:themeColor="text1" w:themeTint="80"/>
-        </w:rPr>
-        <w:t>.</w:t>
-      </w:r>
-    </w:p>
-    <w:p>
-      <w:pPr>
-        <w:spacing w:line="360" w:lineRule="auto"/>
-        <w:rPr>
-          <w:rFonts w:ascii="Montserrat" w:hAnsi="Montserrat"/>
-        </w:rPr>
-      </w:pPr>
-    </w:p>
-    <w:p>
-      <w:pPr>
-        <w:rPr>
-          <w:rFonts w:ascii="Montserrat" w:hAnsi="Montserrat"/>
-          <w:b/>
-          <w:bCs/>
-          <w:sz w:val="24"/>
-          <w:szCs w:val="24"/>
-        </w:rPr>
-      </w:pPr>
     </w:p>
     <w:p>
       <w:pPr>
@@ -2290,7 +1787,7 @@
           </w:rPr>
           <w:id w:val="221102617"/>
           <w14:checkbox>
-            <w14:checked w14:val="0"/>
+            <w14:checked w14:val="1"/>
             <w14:checkedState w14:val="2612" w14:font="MS Gothic"/>
             <w14:uncheckedState w14:val="2610" w14:font="MS Gothic"/>
           </w14:checkbox>
@@ -2303,7 +1800,7 @@
               <w:sz w:val="24"/>
               <w:szCs w:val="24"/>
             </w:rPr>
-            <w:t>☐</w:t>
+            <w:t>☒</w:t>
           </w:r>
         </w:sdtContent>
       </w:sdt>

</xml_diff>

<commit_message>
Modificado as desvantagens no briefing
</commit_message>
<xml_diff>
--- a/Matérias/IBM/Briefing Básico.docx
+++ b/Matérias/IBM/Briefing Básico.docx
@@ -484,261 +484,12 @@
           <w:color w:val="7F7F7F" w:themeColor="text1" w:themeTint="80"/>
         </w:rPr>
       </w:pPr>
-      <w:proofErr w:type="spellStart"/>
-      <w:r>
-        <w:rPr>
-          <w:rFonts w:ascii="Montserrat" w:hAnsi="Montserrat"/>
-          <w:color w:val="7F7F7F" w:themeColor="text1" w:themeTint="80"/>
-        </w:rPr>
-        <w:t>Lorem</w:t>
-      </w:r>
-      <w:proofErr w:type="spellEnd"/>
-      <w:r>
-        <w:rPr>
-          <w:rFonts w:ascii="Montserrat" w:hAnsi="Montserrat"/>
-          <w:color w:val="7F7F7F" w:themeColor="text1" w:themeTint="80"/>
-        </w:rPr>
-        <w:t xml:space="preserve"> ipsum </w:t>
-      </w:r>
-      <w:proofErr w:type="spellStart"/>
-      <w:r>
-        <w:rPr>
-          <w:rFonts w:ascii="Montserrat" w:hAnsi="Montserrat"/>
-          <w:color w:val="7F7F7F" w:themeColor="text1" w:themeTint="80"/>
-        </w:rPr>
-        <w:t>dolor</w:t>
-      </w:r>
-      <w:proofErr w:type="spellEnd"/>
-      <w:r>
-        <w:rPr>
-          <w:rFonts w:ascii="Montserrat" w:hAnsi="Montserrat"/>
-          <w:color w:val="7F7F7F" w:themeColor="text1" w:themeTint="80"/>
-        </w:rPr>
-        <w:t xml:space="preserve"> </w:t>
-      </w:r>
-      <w:proofErr w:type="spellStart"/>
-      <w:r>
-        <w:rPr>
-          <w:rFonts w:ascii="Montserrat" w:hAnsi="Montserrat"/>
-          <w:color w:val="7F7F7F" w:themeColor="text1" w:themeTint="80"/>
-        </w:rPr>
-        <w:t>sit</w:t>
-      </w:r>
-      <w:proofErr w:type="spellEnd"/>
-      <w:r>
-        <w:rPr>
-          <w:rFonts w:ascii="Montserrat" w:hAnsi="Montserrat"/>
-          <w:color w:val="7F7F7F" w:themeColor="text1" w:themeTint="80"/>
-        </w:rPr>
-        <w:t xml:space="preserve"> </w:t>
-      </w:r>
-      <w:proofErr w:type="spellStart"/>
-      <w:r>
-        <w:rPr>
-          <w:rFonts w:ascii="Montserrat" w:hAnsi="Montserrat"/>
-          <w:color w:val="7F7F7F" w:themeColor="text1" w:themeTint="80"/>
-        </w:rPr>
-        <w:t>amet</w:t>
-      </w:r>
-      <w:proofErr w:type="spellEnd"/>
-      <w:r>
-        <w:rPr>
-          <w:rFonts w:ascii="Montserrat" w:hAnsi="Montserrat"/>
-          <w:color w:val="7F7F7F" w:themeColor="text1" w:themeTint="80"/>
-        </w:rPr>
-        <w:t xml:space="preserve">, </w:t>
-      </w:r>
-      <w:proofErr w:type="spellStart"/>
-      <w:r>
-        <w:rPr>
-          <w:rFonts w:ascii="Montserrat" w:hAnsi="Montserrat"/>
-          <w:color w:val="7F7F7F" w:themeColor="text1" w:themeTint="80"/>
-        </w:rPr>
-        <w:t>consectetur</w:t>
-      </w:r>
-      <w:proofErr w:type="spellEnd"/>
-      <w:r>
-        <w:rPr>
-          <w:rFonts w:ascii="Montserrat" w:hAnsi="Montserrat"/>
-          <w:color w:val="7F7F7F" w:themeColor="text1" w:themeTint="80"/>
-        </w:rPr>
-        <w:t xml:space="preserve"> </w:t>
-      </w:r>
-      <w:proofErr w:type="spellStart"/>
-      <w:r>
-        <w:rPr>
-          <w:rFonts w:ascii="Montserrat" w:hAnsi="Montserrat"/>
-          <w:color w:val="7F7F7F" w:themeColor="text1" w:themeTint="80"/>
-        </w:rPr>
-        <w:t>adipiscing</w:t>
-      </w:r>
-      <w:proofErr w:type="spellEnd"/>
-      <w:r>
-        <w:rPr>
-          <w:rFonts w:ascii="Montserrat" w:hAnsi="Montserrat"/>
-          <w:color w:val="7F7F7F" w:themeColor="text1" w:themeTint="80"/>
-        </w:rPr>
-        <w:t xml:space="preserve"> elit. </w:t>
-      </w:r>
-      <w:proofErr w:type="spellStart"/>
-      <w:r>
-        <w:rPr>
-          <w:rFonts w:ascii="Montserrat" w:hAnsi="Montserrat"/>
-          <w:color w:val="7F7F7F" w:themeColor="text1" w:themeTint="80"/>
-        </w:rPr>
-        <w:t>Quisque</w:t>
-      </w:r>
-      <w:proofErr w:type="spellEnd"/>
-      <w:r>
-        <w:rPr>
-          <w:rFonts w:ascii="Montserrat" w:hAnsi="Montserrat"/>
-          <w:color w:val="7F7F7F" w:themeColor="text1" w:themeTint="80"/>
-        </w:rPr>
-        <w:t xml:space="preserve"> </w:t>
-      </w:r>
-      <w:proofErr w:type="spellStart"/>
-      <w:r>
-        <w:rPr>
-          <w:rFonts w:ascii="Montserrat" w:hAnsi="Montserrat"/>
-          <w:color w:val="7F7F7F" w:themeColor="text1" w:themeTint="80"/>
-        </w:rPr>
-        <w:t>posuere</w:t>
-      </w:r>
-      <w:proofErr w:type="spellEnd"/>
-      <w:r>
-        <w:rPr>
-          <w:rFonts w:ascii="Montserrat" w:hAnsi="Montserrat"/>
-          <w:color w:val="7F7F7F" w:themeColor="text1" w:themeTint="80"/>
-        </w:rPr>
-        <w:t xml:space="preserve"> </w:t>
-      </w:r>
-      <w:proofErr w:type="spellStart"/>
-      <w:r>
-        <w:rPr>
-          <w:rFonts w:ascii="Montserrat" w:hAnsi="Montserrat"/>
-          <w:color w:val="7F7F7F" w:themeColor="text1" w:themeTint="80"/>
-        </w:rPr>
-        <w:t>mollis</w:t>
-      </w:r>
-      <w:proofErr w:type="spellEnd"/>
-      <w:r>
-        <w:rPr>
-          <w:rFonts w:ascii="Montserrat" w:hAnsi="Montserrat"/>
-          <w:color w:val="7F7F7F" w:themeColor="text1" w:themeTint="80"/>
-        </w:rPr>
-        <w:t xml:space="preserve"> </w:t>
-      </w:r>
-      <w:proofErr w:type="spellStart"/>
-      <w:r>
-        <w:rPr>
-          <w:rFonts w:ascii="Montserrat" w:hAnsi="Montserrat"/>
-          <w:color w:val="7F7F7F" w:themeColor="text1" w:themeTint="80"/>
-        </w:rPr>
-        <w:t>orci</w:t>
-      </w:r>
-      <w:proofErr w:type="spellEnd"/>
-      <w:r>
-        <w:rPr>
-          <w:rFonts w:ascii="Montserrat" w:hAnsi="Montserrat"/>
-          <w:color w:val="7F7F7F" w:themeColor="text1" w:themeTint="80"/>
-        </w:rPr>
-        <w:t xml:space="preserve"> </w:t>
-      </w:r>
-      <w:proofErr w:type="spellStart"/>
-      <w:r>
-        <w:rPr>
-          <w:rFonts w:ascii="Montserrat" w:hAnsi="Montserrat"/>
-          <w:color w:val="7F7F7F" w:themeColor="text1" w:themeTint="80"/>
-        </w:rPr>
-        <w:t>nec</w:t>
-      </w:r>
-      <w:proofErr w:type="spellEnd"/>
-      <w:r>
-        <w:rPr>
-          <w:rFonts w:ascii="Montserrat" w:hAnsi="Montserrat"/>
-          <w:color w:val="7F7F7F" w:themeColor="text1" w:themeTint="80"/>
-        </w:rPr>
-        <w:t xml:space="preserve"> </w:t>
-      </w:r>
-      <w:proofErr w:type="spellStart"/>
-      <w:r>
-        <w:rPr>
-          <w:rFonts w:ascii="Montserrat" w:hAnsi="Montserrat"/>
-          <w:color w:val="7F7F7F" w:themeColor="text1" w:themeTint="80"/>
-        </w:rPr>
-        <w:t>malesuada</w:t>
-      </w:r>
-      <w:proofErr w:type="spellEnd"/>
-      <w:r>
-        <w:rPr>
-          <w:rFonts w:ascii="Montserrat" w:hAnsi="Montserrat"/>
-          <w:color w:val="7F7F7F" w:themeColor="text1" w:themeTint="80"/>
-        </w:rPr>
-        <w:t xml:space="preserve">. </w:t>
-      </w:r>
-      <w:proofErr w:type="spellStart"/>
-      <w:r>
-        <w:rPr>
-          <w:rFonts w:ascii="Montserrat" w:hAnsi="Montserrat"/>
-          <w:color w:val="7F7F7F" w:themeColor="text1" w:themeTint="80"/>
-        </w:rPr>
-        <w:t>Nullam</w:t>
-      </w:r>
-      <w:proofErr w:type="spellEnd"/>
-      <w:r>
-        <w:rPr>
-          <w:rFonts w:ascii="Montserrat" w:hAnsi="Montserrat"/>
-          <w:color w:val="7F7F7F" w:themeColor="text1" w:themeTint="80"/>
-        </w:rPr>
-        <w:t xml:space="preserve"> </w:t>
-      </w:r>
-      <w:proofErr w:type="spellStart"/>
-      <w:r>
-        <w:rPr>
-          <w:rFonts w:ascii="Montserrat" w:hAnsi="Montserrat"/>
-          <w:color w:val="7F7F7F" w:themeColor="text1" w:themeTint="80"/>
-        </w:rPr>
-        <w:t>ultrices</w:t>
-      </w:r>
-      <w:proofErr w:type="spellEnd"/>
-      <w:r>
-        <w:rPr>
-          <w:rFonts w:ascii="Montserrat" w:hAnsi="Montserrat"/>
-          <w:color w:val="7F7F7F" w:themeColor="text1" w:themeTint="80"/>
-        </w:rPr>
-        <w:t xml:space="preserve"> nunc vitae </w:t>
-      </w:r>
-      <w:proofErr w:type="spellStart"/>
-      <w:r>
-        <w:rPr>
-          <w:rFonts w:ascii="Montserrat" w:hAnsi="Montserrat"/>
-          <w:color w:val="7F7F7F" w:themeColor="text1" w:themeTint="80"/>
-        </w:rPr>
-        <w:t>sagittis</w:t>
-      </w:r>
-      <w:proofErr w:type="spellEnd"/>
-      <w:r>
-        <w:rPr>
-          <w:rFonts w:ascii="Montserrat" w:hAnsi="Montserrat"/>
-          <w:color w:val="7F7F7F" w:themeColor="text1" w:themeTint="80"/>
-        </w:rPr>
-        <w:t xml:space="preserve"> </w:t>
-      </w:r>
-      <w:proofErr w:type="spellStart"/>
-      <w:r>
-        <w:rPr>
-          <w:rFonts w:ascii="Montserrat" w:hAnsi="Montserrat"/>
-          <w:color w:val="7F7F7F" w:themeColor="text1" w:themeTint="80"/>
-        </w:rPr>
-        <w:t>consectetur</w:t>
-      </w:r>
-      <w:proofErr w:type="spellEnd"/>
-      <w:r>
-        <w:rPr>
-          <w:rFonts w:ascii="Montserrat" w:hAnsi="Montserrat"/>
-          <w:color w:val="7F7F7F" w:themeColor="text1" w:themeTint="80"/>
-        </w:rPr>
-        <w:t>.</w:t>
+      <w:r>
+        <w:rPr>
+          <w:rFonts w:ascii="Montserrat" w:hAnsi="Montserrat"/>
+          <w:color w:val="7F7F7F" w:themeColor="text1" w:themeTint="80"/>
+        </w:rPr>
+        <w:t>Lorem ipsum dolor sit amet, consectetur adipiscing elit. Quisque posuere mollis orci nec malesuada. Nullam ultrices nunc vitae sagittis consectetur.</w:t>
       </w:r>
     </w:p>
     <w:p>
@@ -778,261 +529,12 @@
           <w:color w:val="7F7F7F" w:themeColor="text1" w:themeTint="80"/>
         </w:rPr>
       </w:pPr>
-      <w:proofErr w:type="spellStart"/>
-      <w:r>
-        <w:rPr>
-          <w:rFonts w:ascii="Montserrat" w:hAnsi="Montserrat"/>
-          <w:color w:val="7F7F7F" w:themeColor="text1" w:themeTint="80"/>
-        </w:rPr>
-        <w:t>Lorem</w:t>
-      </w:r>
-      <w:proofErr w:type="spellEnd"/>
-      <w:r>
-        <w:rPr>
-          <w:rFonts w:ascii="Montserrat" w:hAnsi="Montserrat"/>
-          <w:color w:val="7F7F7F" w:themeColor="text1" w:themeTint="80"/>
-        </w:rPr>
-        <w:t xml:space="preserve"> ipsum </w:t>
-      </w:r>
-      <w:proofErr w:type="spellStart"/>
-      <w:r>
-        <w:rPr>
-          <w:rFonts w:ascii="Montserrat" w:hAnsi="Montserrat"/>
-          <w:color w:val="7F7F7F" w:themeColor="text1" w:themeTint="80"/>
-        </w:rPr>
-        <w:t>dolor</w:t>
-      </w:r>
-      <w:proofErr w:type="spellEnd"/>
-      <w:r>
-        <w:rPr>
-          <w:rFonts w:ascii="Montserrat" w:hAnsi="Montserrat"/>
-          <w:color w:val="7F7F7F" w:themeColor="text1" w:themeTint="80"/>
-        </w:rPr>
-        <w:t xml:space="preserve"> </w:t>
-      </w:r>
-      <w:proofErr w:type="spellStart"/>
-      <w:r>
-        <w:rPr>
-          <w:rFonts w:ascii="Montserrat" w:hAnsi="Montserrat"/>
-          <w:color w:val="7F7F7F" w:themeColor="text1" w:themeTint="80"/>
-        </w:rPr>
-        <w:t>sit</w:t>
-      </w:r>
-      <w:proofErr w:type="spellEnd"/>
-      <w:r>
-        <w:rPr>
-          <w:rFonts w:ascii="Montserrat" w:hAnsi="Montserrat"/>
-          <w:color w:val="7F7F7F" w:themeColor="text1" w:themeTint="80"/>
-        </w:rPr>
-        <w:t xml:space="preserve"> </w:t>
-      </w:r>
-      <w:proofErr w:type="spellStart"/>
-      <w:r>
-        <w:rPr>
-          <w:rFonts w:ascii="Montserrat" w:hAnsi="Montserrat"/>
-          <w:color w:val="7F7F7F" w:themeColor="text1" w:themeTint="80"/>
-        </w:rPr>
-        <w:t>amet</w:t>
-      </w:r>
-      <w:proofErr w:type="spellEnd"/>
-      <w:r>
-        <w:rPr>
-          <w:rFonts w:ascii="Montserrat" w:hAnsi="Montserrat"/>
-          <w:color w:val="7F7F7F" w:themeColor="text1" w:themeTint="80"/>
-        </w:rPr>
-        <w:t xml:space="preserve">, </w:t>
-      </w:r>
-      <w:proofErr w:type="spellStart"/>
-      <w:r>
-        <w:rPr>
-          <w:rFonts w:ascii="Montserrat" w:hAnsi="Montserrat"/>
-          <w:color w:val="7F7F7F" w:themeColor="text1" w:themeTint="80"/>
-        </w:rPr>
-        <w:t>consectetur</w:t>
-      </w:r>
-      <w:proofErr w:type="spellEnd"/>
-      <w:r>
-        <w:rPr>
-          <w:rFonts w:ascii="Montserrat" w:hAnsi="Montserrat"/>
-          <w:color w:val="7F7F7F" w:themeColor="text1" w:themeTint="80"/>
-        </w:rPr>
-        <w:t xml:space="preserve"> </w:t>
-      </w:r>
-      <w:proofErr w:type="spellStart"/>
-      <w:r>
-        <w:rPr>
-          <w:rFonts w:ascii="Montserrat" w:hAnsi="Montserrat"/>
-          <w:color w:val="7F7F7F" w:themeColor="text1" w:themeTint="80"/>
-        </w:rPr>
-        <w:t>adipiscing</w:t>
-      </w:r>
-      <w:proofErr w:type="spellEnd"/>
-      <w:r>
-        <w:rPr>
-          <w:rFonts w:ascii="Montserrat" w:hAnsi="Montserrat"/>
-          <w:color w:val="7F7F7F" w:themeColor="text1" w:themeTint="80"/>
-        </w:rPr>
-        <w:t xml:space="preserve"> elit. </w:t>
-      </w:r>
-      <w:proofErr w:type="spellStart"/>
-      <w:r>
-        <w:rPr>
-          <w:rFonts w:ascii="Montserrat" w:hAnsi="Montserrat"/>
-          <w:color w:val="7F7F7F" w:themeColor="text1" w:themeTint="80"/>
-        </w:rPr>
-        <w:t>Quisque</w:t>
-      </w:r>
-      <w:proofErr w:type="spellEnd"/>
-      <w:r>
-        <w:rPr>
-          <w:rFonts w:ascii="Montserrat" w:hAnsi="Montserrat"/>
-          <w:color w:val="7F7F7F" w:themeColor="text1" w:themeTint="80"/>
-        </w:rPr>
-        <w:t xml:space="preserve"> </w:t>
-      </w:r>
-      <w:proofErr w:type="spellStart"/>
-      <w:r>
-        <w:rPr>
-          <w:rFonts w:ascii="Montserrat" w:hAnsi="Montserrat"/>
-          <w:color w:val="7F7F7F" w:themeColor="text1" w:themeTint="80"/>
-        </w:rPr>
-        <w:t>posuere</w:t>
-      </w:r>
-      <w:proofErr w:type="spellEnd"/>
-      <w:r>
-        <w:rPr>
-          <w:rFonts w:ascii="Montserrat" w:hAnsi="Montserrat"/>
-          <w:color w:val="7F7F7F" w:themeColor="text1" w:themeTint="80"/>
-        </w:rPr>
-        <w:t xml:space="preserve"> </w:t>
-      </w:r>
-      <w:proofErr w:type="spellStart"/>
-      <w:r>
-        <w:rPr>
-          <w:rFonts w:ascii="Montserrat" w:hAnsi="Montserrat"/>
-          <w:color w:val="7F7F7F" w:themeColor="text1" w:themeTint="80"/>
-        </w:rPr>
-        <w:t>mollis</w:t>
-      </w:r>
-      <w:proofErr w:type="spellEnd"/>
-      <w:r>
-        <w:rPr>
-          <w:rFonts w:ascii="Montserrat" w:hAnsi="Montserrat"/>
-          <w:color w:val="7F7F7F" w:themeColor="text1" w:themeTint="80"/>
-        </w:rPr>
-        <w:t xml:space="preserve"> </w:t>
-      </w:r>
-      <w:proofErr w:type="spellStart"/>
-      <w:r>
-        <w:rPr>
-          <w:rFonts w:ascii="Montserrat" w:hAnsi="Montserrat"/>
-          <w:color w:val="7F7F7F" w:themeColor="text1" w:themeTint="80"/>
-        </w:rPr>
-        <w:t>orci</w:t>
-      </w:r>
-      <w:proofErr w:type="spellEnd"/>
-      <w:r>
-        <w:rPr>
-          <w:rFonts w:ascii="Montserrat" w:hAnsi="Montserrat"/>
-          <w:color w:val="7F7F7F" w:themeColor="text1" w:themeTint="80"/>
-        </w:rPr>
-        <w:t xml:space="preserve"> </w:t>
-      </w:r>
-      <w:proofErr w:type="spellStart"/>
-      <w:r>
-        <w:rPr>
-          <w:rFonts w:ascii="Montserrat" w:hAnsi="Montserrat"/>
-          <w:color w:val="7F7F7F" w:themeColor="text1" w:themeTint="80"/>
-        </w:rPr>
-        <w:t>nec</w:t>
-      </w:r>
-      <w:proofErr w:type="spellEnd"/>
-      <w:r>
-        <w:rPr>
-          <w:rFonts w:ascii="Montserrat" w:hAnsi="Montserrat"/>
-          <w:color w:val="7F7F7F" w:themeColor="text1" w:themeTint="80"/>
-        </w:rPr>
-        <w:t xml:space="preserve"> </w:t>
-      </w:r>
-      <w:proofErr w:type="spellStart"/>
-      <w:r>
-        <w:rPr>
-          <w:rFonts w:ascii="Montserrat" w:hAnsi="Montserrat"/>
-          <w:color w:val="7F7F7F" w:themeColor="text1" w:themeTint="80"/>
-        </w:rPr>
-        <w:t>malesuada</w:t>
-      </w:r>
-      <w:proofErr w:type="spellEnd"/>
-      <w:r>
-        <w:rPr>
-          <w:rFonts w:ascii="Montserrat" w:hAnsi="Montserrat"/>
-          <w:color w:val="7F7F7F" w:themeColor="text1" w:themeTint="80"/>
-        </w:rPr>
-        <w:t xml:space="preserve">. </w:t>
-      </w:r>
-      <w:proofErr w:type="spellStart"/>
-      <w:r>
-        <w:rPr>
-          <w:rFonts w:ascii="Montserrat" w:hAnsi="Montserrat"/>
-          <w:color w:val="7F7F7F" w:themeColor="text1" w:themeTint="80"/>
-        </w:rPr>
-        <w:t>Nullam</w:t>
-      </w:r>
-      <w:proofErr w:type="spellEnd"/>
-      <w:r>
-        <w:rPr>
-          <w:rFonts w:ascii="Montserrat" w:hAnsi="Montserrat"/>
-          <w:color w:val="7F7F7F" w:themeColor="text1" w:themeTint="80"/>
-        </w:rPr>
-        <w:t xml:space="preserve"> </w:t>
-      </w:r>
-      <w:proofErr w:type="spellStart"/>
-      <w:r>
-        <w:rPr>
-          <w:rFonts w:ascii="Montserrat" w:hAnsi="Montserrat"/>
-          <w:color w:val="7F7F7F" w:themeColor="text1" w:themeTint="80"/>
-        </w:rPr>
-        <w:t>ultrices</w:t>
-      </w:r>
-      <w:proofErr w:type="spellEnd"/>
-      <w:r>
-        <w:rPr>
-          <w:rFonts w:ascii="Montserrat" w:hAnsi="Montserrat"/>
-          <w:color w:val="7F7F7F" w:themeColor="text1" w:themeTint="80"/>
-        </w:rPr>
-        <w:t xml:space="preserve"> nunc vitae </w:t>
-      </w:r>
-      <w:proofErr w:type="spellStart"/>
-      <w:r>
-        <w:rPr>
-          <w:rFonts w:ascii="Montserrat" w:hAnsi="Montserrat"/>
-          <w:color w:val="7F7F7F" w:themeColor="text1" w:themeTint="80"/>
-        </w:rPr>
-        <w:t>sagittis</w:t>
-      </w:r>
-      <w:proofErr w:type="spellEnd"/>
-      <w:r>
-        <w:rPr>
-          <w:rFonts w:ascii="Montserrat" w:hAnsi="Montserrat"/>
-          <w:color w:val="7F7F7F" w:themeColor="text1" w:themeTint="80"/>
-        </w:rPr>
-        <w:t xml:space="preserve"> </w:t>
-      </w:r>
-      <w:proofErr w:type="spellStart"/>
-      <w:r>
-        <w:rPr>
-          <w:rFonts w:ascii="Montserrat" w:hAnsi="Montserrat"/>
-          <w:color w:val="7F7F7F" w:themeColor="text1" w:themeTint="80"/>
-        </w:rPr>
-        <w:t>consectetur</w:t>
-      </w:r>
-      <w:proofErr w:type="spellEnd"/>
-      <w:r>
-        <w:rPr>
-          <w:rFonts w:ascii="Montserrat" w:hAnsi="Montserrat"/>
-          <w:color w:val="7F7F7F" w:themeColor="text1" w:themeTint="80"/>
-        </w:rPr>
-        <w:t>.</w:t>
+      <w:r>
+        <w:rPr>
+          <w:rFonts w:ascii="Montserrat" w:hAnsi="Montserrat"/>
+          <w:color w:val="7F7F7F" w:themeColor="text1" w:themeTint="80"/>
+        </w:rPr>
+        <w:t>Lorem ipsum dolor sit amet, consectetur adipiscing elit. Quisque posuere mollis orci nec malesuada. Nullam ultrices nunc vitae sagittis consectetur.</w:t>
       </w:r>
     </w:p>
     <w:p>
@@ -1095,261 +597,12 @@
           <w:color w:val="7F7F7F" w:themeColor="text1" w:themeTint="80"/>
         </w:rPr>
       </w:pPr>
-      <w:proofErr w:type="spellStart"/>
-      <w:r>
-        <w:rPr>
-          <w:rFonts w:ascii="Montserrat" w:hAnsi="Montserrat"/>
-          <w:color w:val="7F7F7F" w:themeColor="text1" w:themeTint="80"/>
-        </w:rPr>
-        <w:t>Lorem</w:t>
-      </w:r>
-      <w:proofErr w:type="spellEnd"/>
-      <w:r>
-        <w:rPr>
-          <w:rFonts w:ascii="Montserrat" w:hAnsi="Montserrat"/>
-          <w:color w:val="7F7F7F" w:themeColor="text1" w:themeTint="80"/>
-        </w:rPr>
-        <w:t xml:space="preserve"> ipsum </w:t>
-      </w:r>
-      <w:proofErr w:type="spellStart"/>
-      <w:r>
-        <w:rPr>
-          <w:rFonts w:ascii="Montserrat" w:hAnsi="Montserrat"/>
-          <w:color w:val="7F7F7F" w:themeColor="text1" w:themeTint="80"/>
-        </w:rPr>
-        <w:t>dolor</w:t>
-      </w:r>
-      <w:proofErr w:type="spellEnd"/>
-      <w:r>
-        <w:rPr>
-          <w:rFonts w:ascii="Montserrat" w:hAnsi="Montserrat"/>
-          <w:color w:val="7F7F7F" w:themeColor="text1" w:themeTint="80"/>
-        </w:rPr>
-        <w:t xml:space="preserve"> </w:t>
-      </w:r>
-      <w:proofErr w:type="spellStart"/>
-      <w:r>
-        <w:rPr>
-          <w:rFonts w:ascii="Montserrat" w:hAnsi="Montserrat"/>
-          <w:color w:val="7F7F7F" w:themeColor="text1" w:themeTint="80"/>
-        </w:rPr>
-        <w:t>sit</w:t>
-      </w:r>
-      <w:proofErr w:type="spellEnd"/>
-      <w:r>
-        <w:rPr>
-          <w:rFonts w:ascii="Montserrat" w:hAnsi="Montserrat"/>
-          <w:color w:val="7F7F7F" w:themeColor="text1" w:themeTint="80"/>
-        </w:rPr>
-        <w:t xml:space="preserve"> </w:t>
-      </w:r>
-      <w:proofErr w:type="spellStart"/>
-      <w:r>
-        <w:rPr>
-          <w:rFonts w:ascii="Montserrat" w:hAnsi="Montserrat"/>
-          <w:color w:val="7F7F7F" w:themeColor="text1" w:themeTint="80"/>
-        </w:rPr>
-        <w:t>amet</w:t>
-      </w:r>
-      <w:proofErr w:type="spellEnd"/>
-      <w:r>
-        <w:rPr>
-          <w:rFonts w:ascii="Montserrat" w:hAnsi="Montserrat"/>
-          <w:color w:val="7F7F7F" w:themeColor="text1" w:themeTint="80"/>
-        </w:rPr>
-        <w:t xml:space="preserve">, </w:t>
-      </w:r>
-      <w:proofErr w:type="spellStart"/>
-      <w:r>
-        <w:rPr>
-          <w:rFonts w:ascii="Montserrat" w:hAnsi="Montserrat"/>
-          <w:color w:val="7F7F7F" w:themeColor="text1" w:themeTint="80"/>
-        </w:rPr>
-        <w:t>consectetur</w:t>
-      </w:r>
-      <w:proofErr w:type="spellEnd"/>
-      <w:r>
-        <w:rPr>
-          <w:rFonts w:ascii="Montserrat" w:hAnsi="Montserrat"/>
-          <w:color w:val="7F7F7F" w:themeColor="text1" w:themeTint="80"/>
-        </w:rPr>
-        <w:t xml:space="preserve"> </w:t>
-      </w:r>
-      <w:proofErr w:type="spellStart"/>
-      <w:r>
-        <w:rPr>
-          <w:rFonts w:ascii="Montserrat" w:hAnsi="Montserrat"/>
-          <w:color w:val="7F7F7F" w:themeColor="text1" w:themeTint="80"/>
-        </w:rPr>
-        <w:t>adipiscing</w:t>
-      </w:r>
-      <w:proofErr w:type="spellEnd"/>
-      <w:r>
-        <w:rPr>
-          <w:rFonts w:ascii="Montserrat" w:hAnsi="Montserrat"/>
-          <w:color w:val="7F7F7F" w:themeColor="text1" w:themeTint="80"/>
-        </w:rPr>
-        <w:t xml:space="preserve"> elit. </w:t>
-      </w:r>
-      <w:proofErr w:type="spellStart"/>
-      <w:r>
-        <w:rPr>
-          <w:rFonts w:ascii="Montserrat" w:hAnsi="Montserrat"/>
-          <w:color w:val="7F7F7F" w:themeColor="text1" w:themeTint="80"/>
-        </w:rPr>
-        <w:t>Quisque</w:t>
-      </w:r>
-      <w:proofErr w:type="spellEnd"/>
-      <w:r>
-        <w:rPr>
-          <w:rFonts w:ascii="Montserrat" w:hAnsi="Montserrat"/>
-          <w:color w:val="7F7F7F" w:themeColor="text1" w:themeTint="80"/>
-        </w:rPr>
-        <w:t xml:space="preserve"> </w:t>
-      </w:r>
-      <w:proofErr w:type="spellStart"/>
-      <w:r>
-        <w:rPr>
-          <w:rFonts w:ascii="Montserrat" w:hAnsi="Montserrat"/>
-          <w:color w:val="7F7F7F" w:themeColor="text1" w:themeTint="80"/>
-        </w:rPr>
-        <w:t>posuere</w:t>
-      </w:r>
-      <w:proofErr w:type="spellEnd"/>
-      <w:r>
-        <w:rPr>
-          <w:rFonts w:ascii="Montserrat" w:hAnsi="Montserrat"/>
-          <w:color w:val="7F7F7F" w:themeColor="text1" w:themeTint="80"/>
-        </w:rPr>
-        <w:t xml:space="preserve"> </w:t>
-      </w:r>
-      <w:proofErr w:type="spellStart"/>
-      <w:r>
-        <w:rPr>
-          <w:rFonts w:ascii="Montserrat" w:hAnsi="Montserrat"/>
-          <w:color w:val="7F7F7F" w:themeColor="text1" w:themeTint="80"/>
-        </w:rPr>
-        <w:t>mollis</w:t>
-      </w:r>
-      <w:proofErr w:type="spellEnd"/>
-      <w:r>
-        <w:rPr>
-          <w:rFonts w:ascii="Montserrat" w:hAnsi="Montserrat"/>
-          <w:color w:val="7F7F7F" w:themeColor="text1" w:themeTint="80"/>
-        </w:rPr>
-        <w:t xml:space="preserve"> </w:t>
-      </w:r>
-      <w:proofErr w:type="spellStart"/>
-      <w:r>
-        <w:rPr>
-          <w:rFonts w:ascii="Montserrat" w:hAnsi="Montserrat"/>
-          <w:color w:val="7F7F7F" w:themeColor="text1" w:themeTint="80"/>
-        </w:rPr>
-        <w:t>orci</w:t>
-      </w:r>
-      <w:proofErr w:type="spellEnd"/>
-      <w:r>
-        <w:rPr>
-          <w:rFonts w:ascii="Montserrat" w:hAnsi="Montserrat"/>
-          <w:color w:val="7F7F7F" w:themeColor="text1" w:themeTint="80"/>
-        </w:rPr>
-        <w:t xml:space="preserve"> </w:t>
-      </w:r>
-      <w:proofErr w:type="spellStart"/>
-      <w:r>
-        <w:rPr>
-          <w:rFonts w:ascii="Montserrat" w:hAnsi="Montserrat"/>
-          <w:color w:val="7F7F7F" w:themeColor="text1" w:themeTint="80"/>
-        </w:rPr>
-        <w:t>nec</w:t>
-      </w:r>
-      <w:proofErr w:type="spellEnd"/>
-      <w:r>
-        <w:rPr>
-          <w:rFonts w:ascii="Montserrat" w:hAnsi="Montserrat"/>
-          <w:color w:val="7F7F7F" w:themeColor="text1" w:themeTint="80"/>
-        </w:rPr>
-        <w:t xml:space="preserve"> </w:t>
-      </w:r>
-      <w:proofErr w:type="spellStart"/>
-      <w:r>
-        <w:rPr>
-          <w:rFonts w:ascii="Montserrat" w:hAnsi="Montserrat"/>
-          <w:color w:val="7F7F7F" w:themeColor="text1" w:themeTint="80"/>
-        </w:rPr>
-        <w:t>malesuada</w:t>
-      </w:r>
-      <w:proofErr w:type="spellEnd"/>
-      <w:r>
-        <w:rPr>
-          <w:rFonts w:ascii="Montserrat" w:hAnsi="Montserrat"/>
-          <w:color w:val="7F7F7F" w:themeColor="text1" w:themeTint="80"/>
-        </w:rPr>
-        <w:t xml:space="preserve">. </w:t>
-      </w:r>
-      <w:proofErr w:type="spellStart"/>
-      <w:r>
-        <w:rPr>
-          <w:rFonts w:ascii="Montserrat" w:hAnsi="Montserrat"/>
-          <w:color w:val="7F7F7F" w:themeColor="text1" w:themeTint="80"/>
-        </w:rPr>
-        <w:t>Nullam</w:t>
-      </w:r>
-      <w:proofErr w:type="spellEnd"/>
-      <w:r>
-        <w:rPr>
-          <w:rFonts w:ascii="Montserrat" w:hAnsi="Montserrat"/>
-          <w:color w:val="7F7F7F" w:themeColor="text1" w:themeTint="80"/>
-        </w:rPr>
-        <w:t xml:space="preserve"> </w:t>
-      </w:r>
-      <w:proofErr w:type="spellStart"/>
-      <w:r>
-        <w:rPr>
-          <w:rFonts w:ascii="Montserrat" w:hAnsi="Montserrat"/>
-          <w:color w:val="7F7F7F" w:themeColor="text1" w:themeTint="80"/>
-        </w:rPr>
-        <w:t>ultrices</w:t>
-      </w:r>
-      <w:proofErr w:type="spellEnd"/>
-      <w:r>
-        <w:rPr>
-          <w:rFonts w:ascii="Montserrat" w:hAnsi="Montserrat"/>
-          <w:color w:val="7F7F7F" w:themeColor="text1" w:themeTint="80"/>
-        </w:rPr>
-        <w:t xml:space="preserve"> nunc vitae </w:t>
-      </w:r>
-      <w:proofErr w:type="spellStart"/>
-      <w:r>
-        <w:rPr>
-          <w:rFonts w:ascii="Montserrat" w:hAnsi="Montserrat"/>
-          <w:color w:val="7F7F7F" w:themeColor="text1" w:themeTint="80"/>
-        </w:rPr>
-        <w:t>sagittis</w:t>
-      </w:r>
-      <w:proofErr w:type="spellEnd"/>
-      <w:r>
-        <w:rPr>
-          <w:rFonts w:ascii="Montserrat" w:hAnsi="Montserrat"/>
-          <w:color w:val="7F7F7F" w:themeColor="text1" w:themeTint="80"/>
-        </w:rPr>
-        <w:t xml:space="preserve"> </w:t>
-      </w:r>
-      <w:proofErr w:type="spellStart"/>
-      <w:r>
-        <w:rPr>
-          <w:rFonts w:ascii="Montserrat" w:hAnsi="Montserrat"/>
-          <w:color w:val="7F7F7F" w:themeColor="text1" w:themeTint="80"/>
-        </w:rPr>
-        <w:t>consectetur</w:t>
-      </w:r>
-      <w:proofErr w:type="spellEnd"/>
-      <w:r>
-        <w:rPr>
-          <w:rFonts w:ascii="Montserrat" w:hAnsi="Montserrat"/>
-          <w:color w:val="7F7F7F" w:themeColor="text1" w:themeTint="80"/>
-        </w:rPr>
-        <w:t>.</w:t>
+      <w:r>
+        <w:rPr>
+          <w:rFonts w:ascii="Montserrat" w:hAnsi="Montserrat"/>
+          <w:color w:val="7F7F7F" w:themeColor="text1" w:themeTint="80"/>
+        </w:rPr>
+        <w:t>Lorem ipsum dolor sit amet, consectetur adipiscing elit. Quisque posuere mollis orci nec malesuada. Nullam ultrices nunc vitae sagittis consectetur.</w:t>
       </w:r>
     </w:p>
     <w:p>
@@ -1390,261 +643,12 @@
           <w:color w:val="7F7F7F" w:themeColor="text1" w:themeTint="80"/>
         </w:rPr>
       </w:pPr>
-      <w:proofErr w:type="spellStart"/>
-      <w:r>
-        <w:rPr>
-          <w:rFonts w:ascii="Montserrat" w:hAnsi="Montserrat"/>
-          <w:color w:val="7F7F7F" w:themeColor="text1" w:themeTint="80"/>
-        </w:rPr>
-        <w:t>Lorem</w:t>
-      </w:r>
-      <w:proofErr w:type="spellEnd"/>
-      <w:r>
-        <w:rPr>
-          <w:rFonts w:ascii="Montserrat" w:hAnsi="Montserrat"/>
-          <w:color w:val="7F7F7F" w:themeColor="text1" w:themeTint="80"/>
-        </w:rPr>
-        <w:t xml:space="preserve"> ipsum </w:t>
-      </w:r>
-      <w:proofErr w:type="spellStart"/>
-      <w:r>
-        <w:rPr>
-          <w:rFonts w:ascii="Montserrat" w:hAnsi="Montserrat"/>
-          <w:color w:val="7F7F7F" w:themeColor="text1" w:themeTint="80"/>
-        </w:rPr>
-        <w:t>dolor</w:t>
-      </w:r>
-      <w:proofErr w:type="spellEnd"/>
-      <w:r>
-        <w:rPr>
-          <w:rFonts w:ascii="Montserrat" w:hAnsi="Montserrat"/>
-          <w:color w:val="7F7F7F" w:themeColor="text1" w:themeTint="80"/>
-        </w:rPr>
-        <w:t xml:space="preserve"> </w:t>
-      </w:r>
-      <w:proofErr w:type="spellStart"/>
-      <w:r>
-        <w:rPr>
-          <w:rFonts w:ascii="Montserrat" w:hAnsi="Montserrat"/>
-          <w:color w:val="7F7F7F" w:themeColor="text1" w:themeTint="80"/>
-        </w:rPr>
-        <w:t>sit</w:t>
-      </w:r>
-      <w:proofErr w:type="spellEnd"/>
-      <w:r>
-        <w:rPr>
-          <w:rFonts w:ascii="Montserrat" w:hAnsi="Montserrat"/>
-          <w:color w:val="7F7F7F" w:themeColor="text1" w:themeTint="80"/>
-        </w:rPr>
-        <w:t xml:space="preserve"> </w:t>
-      </w:r>
-      <w:proofErr w:type="spellStart"/>
-      <w:r>
-        <w:rPr>
-          <w:rFonts w:ascii="Montserrat" w:hAnsi="Montserrat"/>
-          <w:color w:val="7F7F7F" w:themeColor="text1" w:themeTint="80"/>
-        </w:rPr>
-        <w:t>amet</w:t>
-      </w:r>
-      <w:proofErr w:type="spellEnd"/>
-      <w:r>
-        <w:rPr>
-          <w:rFonts w:ascii="Montserrat" w:hAnsi="Montserrat"/>
-          <w:color w:val="7F7F7F" w:themeColor="text1" w:themeTint="80"/>
-        </w:rPr>
-        <w:t xml:space="preserve">, </w:t>
-      </w:r>
-      <w:proofErr w:type="spellStart"/>
-      <w:r>
-        <w:rPr>
-          <w:rFonts w:ascii="Montserrat" w:hAnsi="Montserrat"/>
-          <w:color w:val="7F7F7F" w:themeColor="text1" w:themeTint="80"/>
-        </w:rPr>
-        <w:t>consectetur</w:t>
-      </w:r>
-      <w:proofErr w:type="spellEnd"/>
-      <w:r>
-        <w:rPr>
-          <w:rFonts w:ascii="Montserrat" w:hAnsi="Montserrat"/>
-          <w:color w:val="7F7F7F" w:themeColor="text1" w:themeTint="80"/>
-        </w:rPr>
-        <w:t xml:space="preserve"> </w:t>
-      </w:r>
-      <w:proofErr w:type="spellStart"/>
-      <w:r>
-        <w:rPr>
-          <w:rFonts w:ascii="Montserrat" w:hAnsi="Montserrat"/>
-          <w:color w:val="7F7F7F" w:themeColor="text1" w:themeTint="80"/>
-        </w:rPr>
-        <w:t>adipiscing</w:t>
-      </w:r>
-      <w:proofErr w:type="spellEnd"/>
-      <w:r>
-        <w:rPr>
-          <w:rFonts w:ascii="Montserrat" w:hAnsi="Montserrat"/>
-          <w:color w:val="7F7F7F" w:themeColor="text1" w:themeTint="80"/>
-        </w:rPr>
-        <w:t xml:space="preserve"> elit. </w:t>
-      </w:r>
-      <w:proofErr w:type="spellStart"/>
-      <w:r>
-        <w:rPr>
-          <w:rFonts w:ascii="Montserrat" w:hAnsi="Montserrat"/>
-          <w:color w:val="7F7F7F" w:themeColor="text1" w:themeTint="80"/>
-        </w:rPr>
-        <w:t>Quisque</w:t>
-      </w:r>
-      <w:proofErr w:type="spellEnd"/>
-      <w:r>
-        <w:rPr>
-          <w:rFonts w:ascii="Montserrat" w:hAnsi="Montserrat"/>
-          <w:color w:val="7F7F7F" w:themeColor="text1" w:themeTint="80"/>
-        </w:rPr>
-        <w:t xml:space="preserve"> </w:t>
-      </w:r>
-      <w:proofErr w:type="spellStart"/>
-      <w:r>
-        <w:rPr>
-          <w:rFonts w:ascii="Montserrat" w:hAnsi="Montserrat"/>
-          <w:color w:val="7F7F7F" w:themeColor="text1" w:themeTint="80"/>
-        </w:rPr>
-        <w:t>posuere</w:t>
-      </w:r>
-      <w:proofErr w:type="spellEnd"/>
-      <w:r>
-        <w:rPr>
-          <w:rFonts w:ascii="Montserrat" w:hAnsi="Montserrat"/>
-          <w:color w:val="7F7F7F" w:themeColor="text1" w:themeTint="80"/>
-        </w:rPr>
-        <w:t xml:space="preserve"> </w:t>
-      </w:r>
-      <w:proofErr w:type="spellStart"/>
-      <w:r>
-        <w:rPr>
-          <w:rFonts w:ascii="Montserrat" w:hAnsi="Montserrat"/>
-          <w:color w:val="7F7F7F" w:themeColor="text1" w:themeTint="80"/>
-        </w:rPr>
-        <w:t>mollis</w:t>
-      </w:r>
-      <w:proofErr w:type="spellEnd"/>
-      <w:r>
-        <w:rPr>
-          <w:rFonts w:ascii="Montserrat" w:hAnsi="Montserrat"/>
-          <w:color w:val="7F7F7F" w:themeColor="text1" w:themeTint="80"/>
-        </w:rPr>
-        <w:t xml:space="preserve"> </w:t>
-      </w:r>
-      <w:proofErr w:type="spellStart"/>
-      <w:r>
-        <w:rPr>
-          <w:rFonts w:ascii="Montserrat" w:hAnsi="Montserrat"/>
-          <w:color w:val="7F7F7F" w:themeColor="text1" w:themeTint="80"/>
-        </w:rPr>
-        <w:t>orci</w:t>
-      </w:r>
-      <w:proofErr w:type="spellEnd"/>
-      <w:r>
-        <w:rPr>
-          <w:rFonts w:ascii="Montserrat" w:hAnsi="Montserrat"/>
-          <w:color w:val="7F7F7F" w:themeColor="text1" w:themeTint="80"/>
-        </w:rPr>
-        <w:t xml:space="preserve"> </w:t>
-      </w:r>
-      <w:proofErr w:type="spellStart"/>
-      <w:r>
-        <w:rPr>
-          <w:rFonts w:ascii="Montserrat" w:hAnsi="Montserrat"/>
-          <w:color w:val="7F7F7F" w:themeColor="text1" w:themeTint="80"/>
-        </w:rPr>
-        <w:t>nec</w:t>
-      </w:r>
-      <w:proofErr w:type="spellEnd"/>
-      <w:r>
-        <w:rPr>
-          <w:rFonts w:ascii="Montserrat" w:hAnsi="Montserrat"/>
-          <w:color w:val="7F7F7F" w:themeColor="text1" w:themeTint="80"/>
-        </w:rPr>
-        <w:t xml:space="preserve"> </w:t>
-      </w:r>
-      <w:proofErr w:type="spellStart"/>
-      <w:r>
-        <w:rPr>
-          <w:rFonts w:ascii="Montserrat" w:hAnsi="Montserrat"/>
-          <w:color w:val="7F7F7F" w:themeColor="text1" w:themeTint="80"/>
-        </w:rPr>
-        <w:t>malesuada</w:t>
-      </w:r>
-      <w:proofErr w:type="spellEnd"/>
-      <w:r>
-        <w:rPr>
-          <w:rFonts w:ascii="Montserrat" w:hAnsi="Montserrat"/>
-          <w:color w:val="7F7F7F" w:themeColor="text1" w:themeTint="80"/>
-        </w:rPr>
-        <w:t xml:space="preserve">. </w:t>
-      </w:r>
-      <w:proofErr w:type="spellStart"/>
-      <w:r>
-        <w:rPr>
-          <w:rFonts w:ascii="Montserrat" w:hAnsi="Montserrat"/>
-          <w:color w:val="7F7F7F" w:themeColor="text1" w:themeTint="80"/>
-        </w:rPr>
-        <w:t>Nullam</w:t>
-      </w:r>
-      <w:proofErr w:type="spellEnd"/>
-      <w:r>
-        <w:rPr>
-          <w:rFonts w:ascii="Montserrat" w:hAnsi="Montserrat"/>
-          <w:color w:val="7F7F7F" w:themeColor="text1" w:themeTint="80"/>
-        </w:rPr>
-        <w:t xml:space="preserve"> </w:t>
-      </w:r>
-      <w:proofErr w:type="spellStart"/>
-      <w:r>
-        <w:rPr>
-          <w:rFonts w:ascii="Montserrat" w:hAnsi="Montserrat"/>
-          <w:color w:val="7F7F7F" w:themeColor="text1" w:themeTint="80"/>
-        </w:rPr>
-        <w:t>ultrices</w:t>
-      </w:r>
-      <w:proofErr w:type="spellEnd"/>
-      <w:r>
-        <w:rPr>
-          <w:rFonts w:ascii="Montserrat" w:hAnsi="Montserrat"/>
-          <w:color w:val="7F7F7F" w:themeColor="text1" w:themeTint="80"/>
-        </w:rPr>
-        <w:t xml:space="preserve"> nunc vitae </w:t>
-      </w:r>
-      <w:proofErr w:type="spellStart"/>
-      <w:r>
-        <w:rPr>
-          <w:rFonts w:ascii="Montserrat" w:hAnsi="Montserrat"/>
-          <w:color w:val="7F7F7F" w:themeColor="text1" w:themeTint="80"/>
-        </w:rPr>
-        <w:t>sagittis</w:t>
-      </w:r>
-      <w:proofErr w:type="spellEnd"/>
-      <w:r>
-        <w:rPr>
-          <w:rFonts w:ascii="Montserrat" w:hAnsi="Montserrat"/>
-          <w:color w:val="7F7F7F" w:themeColor="text1" w:themeTint="80"/>
-        </w:rPr>
-        <w:t xml:space="preserve"> </w:t>
-      </w:r>
-      <w:proofErr w:type="spellStart"/>
-      <w:r>
-        <w:rPr>
-          <w:rFonts w:ascii="Montserrat" w:hAnsi="Montserrat"/>
-          <w:color w:val="7F7F7F" w:themeColor="text1" w:themeTint="80"/>
-        </w:rPr>
-        <w:t>consectetur</w:t>
-      </w:r>
-      <w:proofErr w:type="spellEnd"/>
-      <w:r>
-        <w:rPr>
-          <w:rFonts w:ascii="Montserrat" w:hAnsi="Montserrat"/>
-          <w:color w:val="7F7F7F" w:themeColor="text1" w:themeTint="80"/>
-        </w:rPr>
-        <w:t>.</w:t>
+      <w:r>
+        <w:rPr>
+          <w:rFonts w:ascii="Montserrat" w:hAnsi="Montserrat"/>
+          <w:color w:val="7F7F7F" w:themeColor="text1" w:themeTint="80"/>
+        </w:rPr>
+        <w:t>Lorem ipsum dolor sit amet, consectetur adipiscing elit. Quisque posuere mollis orci nec malesuada. Nullam ultrices nunc vitae sagittis consectetur.</w:t>
       </w:r>
     </w:p>
     <w:p>
@@ -1863,261 +867,12 @@
           <w:color w:val="7F7F7F" w:themeColor="text1" w:themeTint="80"/>
         </w:rPr>
       </w:pPr>
-      <w:proofErr w:type="spellStart"/>
-      <w:r>
-        <w:rPr>
-          <w:rFonts w:ascii="Montserrat" w:hAnsi="Montserrat"/>
-          <w:color w:val="7F7F7F" w:themeColor="text1" w:themeTint="80"/>
-        </w:rPr>
-        <w:t>Lorem</w:t>
-      </w:r>
-      <w:proofErr w:type="spellEnd"/>
-      <w:r>
-        <w:rPr>
-          <w:rFonts w:ascii="Montserrat" w:hAnsi="Montserrat"/>
-          <w:color w:val="7F7F7F" w:themeColor="text1" w:themeTint="80"/>
-        </w:rPr>
-        <w:t xml:space="preserve"> ipsum </w:t>
-      </w:r>
-      <w:proofErr w:type="spellStart"/>
-      <w:r>
-        <w:rPr>
-          <w:rFonts w:ascii="Montserrat" w:hAnsi="Montserrat"/>
-          <w:color w:val="7F7F7F" w:themeColor="text1" w:themeTint="80"/>
-        </w:rPr>
-        <w:t>dolor</w:t>
-      </w:r>
-      <w:proofErr w:type="spellEnd"/>
-      <w:r>
-        <w:rPr>
-          <w:rFonts w:ascii="Montserrat" w:hAnsi="Montserrat"/>
-          <w:color w:val="7F7F7F" w:themeColor="text1" w:themeTint="80"/>
-        </w:rPr>
-        <w:t xml:space="preserve"> </w:t>
-      </w:r>
-      <w:proofErr w:type="spellStart"/>
-      <w:r>
-        <w:rPr>
-          <w:rFonts w:ascii="Montserrat" w:hAnsi="Montserrat"/>
-          <w:color w:val="7F7F7F" w:themeColor="text1" w:themeTint="80"/>
-        </w:rPr>
-        <w:t>sit</w:t>
-      </w:r>
-      <w:proofErr w:type="spellEnd"/>
-      <w:r>
-        <w:rPr>
-          <w:rFonts w:ascii="Montserrat" w:hAnsi="Montserrat"/>
-          <w:color w:val="7F7F7F" w:themeColor="text1" w:themeTint="80"/>
-        </w:rPr>
-        <w:t xml:space="preserve"> </w:t>
-      </w:r>
-      <w:proofErr w:type="spellStart"/>
-      <w:r>
-        <w:rPr>
-          <w:rFonts w:ascii="Montserrat" w:hAnsi="Montserrat"/>
-          <w:color w:val="7F7F7F" w:themeColor="text1" w:themeTint="80"/>
-        </w:rPr>
-        <w:t>amet</w:t>
-      </w:r>
-      <w:proofErr w:type="spellEnd"/>
-      <w:r>
-        <w:rPr>
-          <w:rFonts w:ascii="Montserrat" w:hAnsi="Montserrat"/>
-          <w:color w:val="7F7F7F" w:themeColor="text1" w:themeTint="80"/>
-        </w:rPr>
-        <w:t xml:space="preserve">, </w:t>
-      </w:r>
-      <w:proofErr w:type="spellStart"/>
-      <w:r>
-        <w:rPr>
-          <w:rFonts w:ascii="Montserrat" w:hAnsi="Montserrat"/>
-          <w:color w:val="7F7F7F" w:themeColor="text1" w:themeTint="80"/>
-        </w:rPr>
-        <w:t>consectetur</w:t>
-      </w:r>
-      <w:proofErr w:type="spellEnd"/>
-      <w:r>
-        <w:rPr>
-          <w:rFonts w:ascii="Montserrat" w:hAnsi="Montserrat"/>
-          <w:color w:val="7F7F7F" w:themeColor="text1" w:themeTint="80"/>
-        </w:rPr>
-        <w:t xml:space="preserve"> </w:t>
-      </w:r>
-      <w:proofErr w:type="spellStart"/>
-      <w:r>
-        <w:rPr>
-          <w:rFonts w:ascii="Montserrat" w:hAnsi="Montserrat"/>
-          <w:color w:val="7F7F7F" w:themeColor="text1" w:themeTint="80"/>
-        </w:rPr>
-        <w:t>adipiscing</w:t>
-      </w:r>
-      <w:proofErr w:type="spellEnd"/>
-      <w:r>
-        <w:rPr>
-          <w:rFonts w:ascii="Montserrat" w:hAnsi="Montserrat"/>
-          <w:color w:val="7F7F7F" w:themeColor="text1" w:themeTint="80"/>
-        </w:rPr>
-        <w:t xml:space="preserve"> elit. </w:t>
-      </w:r>
-      <w:proofErr w:type="spellStart"/>
-      <w:r>
-        <w:rPr>
-          <w:rFonts w:ascii="Montserrat" w:hAnsi="Montserrat"/>
-          <w:color w:val="7F7F7F" w:themeColor="text1" w:themeTint="80"/>
-        </w:rPr>
-        <w:t>Quisque</w:t>
-      </w:r>
-      <w:proofErr w:type="spellEnd"/>
-      <w:r>
-        <w:rPr>
-          <w:rFonts w:ascii="Montserrat" w:hAnsi="Montserrat"/>
-          <w:color w:val="7F7F7F" w:themeColor="text1" w:themeTint="80"/>
-        </w:rPr>
-        <w:t xml:space="preserve"> </w:t>
-      </w:r>
-      <w:proofErr w:type="spellStart"/>
-      <w:r>
-        <w:rPr>
-          <w:rFonts w:ascii="Montserrat" w:hAnsi="Montserrat"/>
-          <w:color w:val="7F7F7F" w:themeColor="text1" w:themeTint="80"/>
-        </w:rPr>
-        <w:t>posuere</w:t>
-      </w:r>
-      <w:proofErr w:type="spellEnd"/>
-      <w:r>
-        <w:rPr>
-          <w:rFonts w:ascii="Montserrat" w:hAnsi="Montserrat"/>
-          <w:color w:val="7F7F7F" w:themeColor="text1" w:themeTint="80"/>
-        </w:rPr>
-        <w:t xml:space="preserve"> </w:t>
-      </w:r>
-      <w:proofErr w:type="spellStart"/>
-      <w:r>
-        <w:rPr>
-          <w:rFonts w:ascii="Montserrat" w:hAnsi="Montserrat"/>
-          <w:color w:val="7F7F7F" w:themeColor="text1" w:themeTint="80"/>
-        </w:rPr>
-        <w:t>mollis</w:t>
-      </w:r>
-      <w:proofErr w:type="spellEnd"/>
-      <w:r>
-        <w:rPr>
-          <w:rFonts w:ascii="Montserrat" w:hAnsi="Montserrat"/>
-          <w:color w:val="7F7F7F" w:themeColor="text1" w:themeTint="80"/>
-        </w:rPr>
-        <w:t xml:space="preserve"> </w:t>
-      </w:r>
-      <w:proofErr w:type="spellStart"/>
-      <w:r>
-        <w:rPr>
-          <w:rFonts w:ascii="Montserrat" w:hAnsi="Montserrat"/>
-          <w:color w:val="7F7F7F" w:themeColor="text1" w:themeTint="80"/>
-        </w:rPr>
-        <w:t>orci</w:t>
-      </w:r>
-      <w:proofErr w:type="spellEnd"/>
-      <w:r>
-        <w:rPr>
-          <w:rFonts w:ascii="Montserrat" w:hAnsi="Montserrat"/>
-          <w:color w:val="7F7F7F" w:themeColor="text1" w:themeTint="80"/>
-        </w:rPr>
-        <w:t xml:space="preserve"> </w:t>
-      </w:r>
-      <w:proofErr w:type="spellStart"/>
-      <w:r>
-        <w:rPr>
-          <w:rFonts w:ascii="Montserrat" w:hAnsi="Montserrat"/>
-          <w:color w:val="7F7F7F" w:themeColor="text1" w:themeTint="80"/>
-        </w:rPr>
-        <w:t>nec</w:t>
-      </w:r>
-      <w:proofErr w:type="spellEnd"/>
-      <w:r>
-        <w:rPr>
-          <w:rFonts w:ascii="Montserrat" w:hAnsi="Montserrat"/>
-          <w:color w:val="7F7F7F" w:themeColor="text1" w:themeTint="80"/>
-        </w:rPr>
-        <w:t xml:space="preserve"> </w:t>
-      </w:r>
-      <w:proofErr w:type="spellStart"/>
-      <w:r>
-        <w:rPr>
-          <w:rFonts w:ascii="Montserrat" w:hAnsi="Montserrat"/>
-          <w:color w:val="7F7F7F" w:themeColor="text1" w:themeTint="80"/>
-        </w:rPr>
-        <w:t>malesuada</w:t>
-      </w:r>
-      <w:proofErr w:type="spellEnd"/>
-      <w:r>
-        <w:rPr>
-          <w:rFonts w:ascii="Montserrat" w:hAnsi="Montserrat"/>
-          <w:color w:val="7F7F7F" w:themeColor="text1" w:themeTint="80"/>
-        </w:rPr>
-        <w:t xml:space="preserve">. </w:t>
-      </w:r>
-      <w:proofErr w:type="spellStart"/>
-      <w:r>
-        <w:rPr>
-          <w:rFonts w:ascii="Montserrat" w:hAnsi="Montserrat"/>
-          <w:color w:val="7F7F7F" w:themeColor="text1" w:themeTint="80"/>
-        </w:rPr>
-        <w:t>Nullam</w:t>
-      </w:r>
-      <w:proofErr w:type="spellEnd"/>
-      <w:r>
-        <w:rPr>
-          <w:rFonts w:ascii="Montserrat" w:hAnsi="Montserrat"/>
-          <w:color w:val="7F7F7F" w:themeColor="text1" w:themeTint="80"/>
-        </w:rPr>
-        <w:t xml:space="preserve"> </w:t>
-      </w:r>
-      <w:proofErr w:type="spellStart"/>
-      <w:r>
-        <w:rPr>
-          <w:rFonts w:ascii="Montserrat" w:hAnsi="Montserrat"/>
-          <w:color w:val="7F7F7F" w:themeColor="text1" w:themeTint="80"/>
-        </w:rPr>
-        <w:t>ultrices</w:t>
-      </w:r>
-      <w:proofErr w:type="spellEnd"/>
-      <w:r>
-        <w:rPr>
-          <w:rFonts w:ascii="Montserrat" w:hAnsi="Montserrat"/>
-          <w:color w:val="7F7F7F" w:themeColor="text1" w:themeTint="80"/>
-        </w:rPr>
-        <w:t xml:space="preserve"> nunc vitae </w:t>
-      </w:r>
-      <w:proofErr w:type="spellStart"/>
-      <w:r>
-        <w:rPr>
-          <w:rFonts w:ascii="Montserrat" w:hAnsi="Montserrat"/>
-          <w:color w:val="7F7F7F" w:themeColor="text1" w:themeTint="80"/>
-        </w:rPr>
-        <w:t>sagittis</w:t>
-      </w:r>
-      <w:proofErr w:type="spellEnd"/>
-      <w:r>
-        <w:rPr>
-          <w:rFonts w:ascii="Montserrat" w:hAnsi="Montserrat"/>
-          <w:color w:val="7F7F7F" w:themeColor="text1" w:themeTint="80"/>
-        </w:rPr>
-        <w:t xml:space="preserve"> </w:t>
-      </w:r>
-      <w:proofErr w:type="spellStart"/>
-      <w:r>
-        <w:rPr>
-          <w:rFonts w:ascii="Montserrat" w:hAnsi="Montserrat"/>
-          <w:color w:val="7F7F7F" w:themeColor="text1" w:themeTint="80"/>
-        </w:rPr>
-        <w:t>consectetur</w:t>
-      </w:r>
-      <w:proofErr w:type="spellEnd"/>
-      <w:r>
-        <w:rPr>
-          <w:rFonts w:ascii="Montserrat" w:hAnsi="Montserrat"/>
-          <w:color w:val="7F7F7F" w:themeColor="text1" w:themeTint="80"/>
-        </w:rPr>
-        <w:t>.</w:t>
+      <w:r>
+        <w:rPr>
+          <w:rFonts w:ascii="Montserrat" w:hAnsi="Montserrat"/>
+          <w:color w:val="7F7F7F" w:themeColor="text1" w:themeTint="80"/>
+        </w:rPr>
+        <w:t>Lorem ipsum dolor sit amet, consectetur adipiscing elit. Quisque posuere mollis orci nec malesuada. Nullam ultrices nunc vitae sagittis consectetur.</w:t>
       </w:r>
     </w:p>
     <w:p>
@@ -2158,261 +913,12 @@
           <w:color w:val="7F7F7F" w:themeColor="text1" w:themeTint="80"/>
         </w:rPr>
       </w:pPr>
-      <w:proofErr w:type="spellStart"/>
-      <w:r>
-        <w:rPr>
-          <w:rFonts w:ascii="Montserrat" w:hAnsi="Montserrat"/>
-          <w:color w:val="7F7F7F" w:themeColor="text1" w:themeTint="80"/>
-        </w:rPr>
-        <w:t>Lorem</w:t>
-      </w:r>
-      <w:proofErr w:type="spellEnd"/>
-      <w:r>
-        <w:rPr>
-          <w:rFonts w:ascii="Montserrat" w:hAnsi="Montserrat"/>
-          <w:color w:val="7F7F7F" w:themeColor="text1" w:themeTint="80"/>
-        </w:rPr>
-        <w:t xml:space="preserve"> ipsum </w:t>
-      </w:r>
-      <w:proofErr w:type="spellStart"/>
-      <w:r>
-        <w:rPr>
-          <w:rFonts w:ascii="Montserrat" w:hAnsi="Montserrat"/>
-          <w:color w:val="7F7F7F" w:themeColor="text1" w:themeTint="80"/>
-        </w:rPr>
-        <w:t>dolor</w:t>
-      </w:r>
-      <w:proofErr w:type="spellEnd"/>
-      <w:r>
-        <w:rPr>
-          <w:rFonts w:ascii="Montserrat" w:hAnsi="Montserrat"/>
-          <w:color w:val="7F7F7F" w:themeColor="text1" w:themeTint="80"/>
-        </w:rPr>
-        <w:t xml:space="preserve"> </w:t>
-      </w:r>
-      <w:proofErr w:type="spellStart"/>
-      <w:r>
-        <w:rPr>
-          <w:rFonts w:ascii="Montserrat" w:hAnsi="Montserrat"/>
-          <w:color w:val="7F7F7F" w:themeColor="text1" w:themeTint="80"/>
-        </w:rPr>
-        <w:t>sit</w:t>
-      </w:r>
-      <w:proofErr w:type="spellEnd"/>
-      <w:r>
-        <w:rPr>
-          <w:rFonts w:ascii="Montserrat" w:hAnsi="Montserrat"/>
-          <w:color w:val="7F7F7F" w:themeColor="text1" w:themeTint="80"/>
-        </w:rPr>
-        <w:t xml:space="preserve"> </w:t>
-      </w:r>
-      <w:proofErr w:type="spellStart"/>
-      <w:r>
-        <w:rPr>
-          <w:rFonts w:ascii="Montserrat" w:hAnsi="Montserrat"/>
-          <w:color w:val="7F7F7F" w:themeColor="text1" w:themeTint="80"/>
-        </w:rPr>
-        <w:t>amet</w:t>
-      </w:r>
-      <w:proofErr w:type="spellEnd"/>
-      <w:r>
-        <w:rPr>
-          <w:rFonts w:ascii="Montserrat" w:hAnsi="Montserrat"/>
-          <w:color w:val="7F7F7F" w:themeColor="text1" w:themeTint="80"/>
-        </w:rPr>
-        <w:t xml:space="preserve">, </w:t>
-      </w:r>
-      <w:proofErr w:type="spellStart"/>
-      <w:r>
-        <w:rPr>
-          <w:rFonts w:ascii="Montserrat" w:hAnsi="Montserrat"/>
-          <w:color w:val="7F7F7F" w:themeColor="text1" w:themeTint="80"/>
-        </w:rPr>
-        <w:t>consectetur</w:t>
-      </w:r>
-      <w:proofErr w:type="spellEnd"/>
-      <w:r>
-        <w:rPr>
-          <w:rFonts w:ascii="Montserrat" w:hAnsi="Montserrat"/>
-          <w:color w:val="7F7F7F" w:themeColor="text1" w:themeTint="80"/>
-        </w:rPr>
-        <w:t xml:space="preserve"> </w:t>
-      </w:r>
-      <w:proofErr w:type="spellStart"/>
-      <w:r>
-        <w:rPr>
-          <w:rFonts w:ascii="Montserrat" w:hAnsi="Montserrat"/>
-          <w:color w:val="7F7F7F" w:themeColor="text1" w:themeTint="80"/>
-        </w:rPr>
-        <w:t>adipiscing</w:t>
-      </w:r>
-      <w:proofErr w:type="spellEnd"/>
-      <w:r>
-        <w:rPr>
-          <w:rFonts w:ascii="Montserrat" w:hAnsi="Montserrat"/>
-          <w:color w:val="7F7F7F" w:themeColor="text1" w:themeTint="80"/>
-        </w:rPr>
-        <w:t xml:space="preserve"> elit. </w:t>
-      </w:r>
-      <w:proofErr w:type="spellStart"/>
-      <w:r>
-        <w:rPr>
-          <w:rFonts w:ascii="Montserrat" w:hAnsi="Montserrat"/>
-          <w:color w:val="7F7F7F" w:themeColor="text1" w:themeTint="80"/>
-        </w:rPr>
-        <w:t>Quisque</w:t>
-      </w:r>
-      <w:proofErr w:type="spellEnd"/>
-      <w:r>
-        <w:rPr>
-          <w:rFonts w:ascii="Montserrat" w:hAnsi="Montserrat"/>
-          <w:color w:val="7F7F7F" w:themeColor="text1" w:themeTint="80"/>
-        </w:rPr>
-        <w:t xml:space="preserve"> </w:t>
-      </w:r>
-      <w:proofErr w:type="spellStart"/>
-      <w:r>
-        <w:rPr>
-          <w:rFonts w:ascii="Montserrat" w:hAnsi="Montserrat"/>
-          <w:color w:val="7F7F7F" w:themeColor="text1" w:themeTint="80"/>
-        </w:rPr>
-        <w:t>posuere</w:t>
-      </w:r>
-      <w:proofErr w:type="spellEnd"/>
-      <w:r>
-        <w:rPr>
-          <w:rFonts w:ascii="Montserrat" w:hAnsi="Montserrat"/>
-          <w:color w:val="7F7F7F" w:themeColor="text1" w:themeTint="80"/>
-        </w:rPr>
-        <w:t xml:space="preserve"> </w:t>
-      </w:r>
-      <w:proofErr w:type="spellStart"/>
-      <w:r>
-        <w:rPr>
-          <w:rFonts w:ascii="Montserrat" w:hAnsi="Montserrat"/>
-          <w:color w:val="7F7F7F" w:themeColor="text1" w:themeTint="80"/>
-        </w:rPr>
-        <w:t>mollis</w:t>
-      </w:r>
-      <w:proofErr w:type="spellEnd"/>
-      <w:r>
-        <w:rPr>
-          <w:rFonts w:ascii="Montserrat" w:hAnsi="Montserrat"/>
-          <w:color w:val="7F7F7F" w:themeColor="text1" w:themeTint="80"/>
-        </w:rPr>
-        <w:t xml:space="preserve"> </w:t>
-      </w:r>
-      <w:proofErr w:type="spellStart"/>
-      <w:r>
-        <w:rPr>
-          <w:rFonts w:ascii="Montserrat" w:hAnsi="Montserrat"/>
-          <w:color w:val="7F7F7F" w:themeColor="text1" w:themeTint="80"/>
-        </w:rPr>
-        <w:t>orci</w:t>
-      </w:r>
-      <w:proofErr w:type="spellEnd"/>
-      <w:r>
-        <w:rPr>
-          <w:rFonts w:ascii="Montserrat" w:hAnsi="Montserrat"/>
-          <w:color w:val="7F7F7F" w:themeColor="text1" w:themeTint="80"/>
-        </w:rPr>
-        <w:t xml:space="preserve"> </w:t>
-      </w:r>
-      <w:proofErr w:type="spellStart"/>
-      <w:r>
-        <w:rPr>
-          <w:rFonts w:ascii="Montserrat" w:hAnsi="Montserrat"/>
-          <w:color w:val="7F7F7F" w:themeColor="text1" w:themeTint="80"/>
-        </w:rPr>
-        <w:t>nec</w:t>
-      </w:r>
-      <w:proofErr w:type="spellEnd"/>
-      <w:r>
-        <w:rPr>
-          <w:rFonts w:ascii="Montserrat" w:hAnsi="Montserrat"/>
-          <w:color w:val="7F7F7F" w:themeColor="text1" w:themeTint="80"/>
-        </w:rPr>
-        <w:t xml:space="preserve"> </w:t>
-      </w:r>
-      <w:proofErr w:type="spellStart"/>
-      <w:r>
-        <w:rPr>
-          <w:rFonts w:ascii="Montserrat" w:hAnsi="Montserrat"/>
-          <w:color w:val="7F7F7F" w:themeColor="text1" w:themeTint="80"/>
-        </w:rPr>
-        <w:t>malesuada</w:t>
-      </w:r>
-      <w:proofErr w:type="spellEnd"/>
-      <w:r>
-        <w:rPr>
-          <w:rFonts w:ascii="Montserrat" w:hAnsi="Montserrat"/>
-          <w:color w:val="7F7F7F" w:themeColor="text1" w:themeTint="80"/>
-        </w:rPr>
-        <w:t xml:space="preserve">. </w:t>
-      </w:r>
-      <w:proofErr w:type="spellStart"/>
-      <w:r>
-        <w:rPr>
-          <w:rFonts w:ascii="Montserrat" w:hAnsi="Montserrat"/>
-          <w:color w:val="7F7F7F" w:themeColor="text1" w:themeTint="80"/>
-        </w:rPr>
-        <w:t>Nullam</w:t>
-      </w:r>
-      <w:proofErr w:type="spellEnd"/>
-      <w:r>
-        <w:rPr>
-          <w:rFonts w:ascii="Montserrat" w:hAnsi="Montserrat"/>
-          <w:color w:val="7F7F7F" w:themeColor="text1" w:themeTint="80"/>
-        </w:rPr>
-        <w:t xml:space="preserve"> </w:t>
-      </w:r>
-      <w:proofErr w:type="spellStart"/>
-      <w:r>
-        <w:rPr>
-          <w:rFonts w:ascii="Montserrat" w:hAnsi="Montserrat"/>
-          <w:color w:val="7F7F7F" w:themeColor="text1" w:themeTint="80"/>
-        </w:rPr>
-        <w:t>ultrices</w:t>
-      </w:r>
-      <w:proofErr w:type="spellEnd"/>
-      <w:r>
-        <w:rPr>
-          <w:rFonts w:ascii="Montserrat" w:hAnsi="Montserrat"/>
-          <w:color w:val="7F7F7F" w:themeColor="text1" w:themeTint="80"/>
-        </w:rPr>
-        <w:t xml:space="preserve"> nunc vitae </w:t>
-      </w:r>
-      <w:proofErr w:type="spellStart"/>
-      <w:r>
-        <w:rPr>
-          <w:rFonts w:ascii="Montserrat" w:hAnsi="Montserrat"/>
-          <w:color w:val="7F7F7F" w:themeColor="text1" w:themeTint="80"/>
-        </w:rPr>
-        <w:t>sagittis</w:t>
-      </w:r>
-      <w:proofErr w:type="spellEnd"/>
-      <w:r>
-        <w:rPr>
-          <w:rFonts w:ascii="Montserrat" w:hAnsi="Montserrat"/>
-          <w:color w:val="7F7F7F" w:themeColor="text1" w:themeTint="80"/>
-        </w:rPr>
-        <w:t xml:space="preserve"> </w:t>
-      </w:r>
-      <w:proofErr w:type="spellStart"/>
-      <w:r>
-        <w:rPr>
-          <w:rFonts w:ascii="Montserrat" w:hAnsi="Montserrat"/>
-          <w:color w:val="7F7F7F" w:themeColor="text1" w:themeTint="80"/>
-        </w:rPr>
-        <w:t>consectetur</w:t>
-      </w:r>
-      <w:proofErr w:type="spellEnd"/>
-      <w:r>
-        <w:rPr>
-          <w:rFonts w:ascii="Montserrat" w:hAnsi="Montserrat"/>
-          <w:color w:val="7F7F7F" w:themeColor="text1" w:themeTint="80"/>
-        </w:rPr>
-        <w:t>.</w:t>
+      <w:r>
+        <w:rPr>
+          <w:rFonts w:ascii="Montserrat" w:hAnsi="Montserrat"/>
+          <w:color w:val="7F7F7F" w:themeColor="text1" w:themeTint="80"/>
+        </w:rPr>
+        <w:t>Lorem ipsum dolor sit amet, consectetur adipiscing elit. Quisque posuere mollis orci nec malesuada. Nullam ultrices nunc vitae sagittis consectetur.</w:t>
       </w:r>
     </w:p>
     <w:p>
@@ -2525,7 +1031,6 @@
           <w:color w:val="7F7F7F" w:themeColor="text1" w:themeTint="80"/>
         </w:rPr>
       </w:pPr>
-      <w:proofErr w:type="spellStart"/>
       <w:r>
         <w:rPr>
           <w:rFonts w:ascii="Montserrat" w:hAnsi="Montserrat"/>
@@ -2533,17 +1038,15 @@
         </w:rPr>
         <w:t>Tunne</w:t>
       </w:r>
-      <w:proofErr w:type="spellEnd"/>
-    </w:p>
-    <w:p>
-      <w:pPr>
-        <w:spacing w:line="360" w:lineRule="auto"/>
-        <w:rPr>
-          <w:rFonts w:ascii="Montserrat" w:hAnsi="Montserrat"/>
-          <w:color w:val="7F7F7F" w:themeColor="text1" w:themeTint="80"/>
-        </w:rPr>
-      </w:pPr>
-      <w:proofErr w:type="spellStart"/>
+    </w:p>
+    <w:p>
+      <w:pPr>
+        <w:spacing w:line="360" w:lineRule="auto"/>
+        <w:rPr>
+          <w:rFonts w:ascii="Montserrat" w:hAnsi="Montserrat"/>
+          <w:color w:val="7F7F7F" w:themeColor="text1" w:themeTint="80"/>
+        </w:rPr>
+      </w:pPr>
       <w:r>
         <w:rPr>
           <w:rFonts w:ascii="Montserrat" w:hAnsi="Montserrat"/>
@@ -2558,7 +1061,6 @@
         </w:rPr>
         <w:t>uning</w:t>
       </w:r>
-      <w:proofErr w:type="spellEnd"/>
       <w:r>
         <w:rPr>
           <w:rFonts w:ascii="Montserrat" w:hAnsi="Montserrat"/>
@@ -2676,127 +1178,13 @@
           <w:color w:val="7F7F7F" w:themeColor="text1" w:themeTint="80"/>
         </w:rPr>
       </w:pPr>
-      <w:proofErr w:type="spellStart"/>
-      <w:r>
-        <w:rPr>
-          <w:rFonts w:ascii="Montserrat" w:hAnsi="Montserrat"/>
-          <w:color w:val="7F7F7F" w:themeColor="text1" w:themeTint="80"/>
-        </w:rPr>
-        <w:t>Lorem</w:t>
-      </w:r>
-      <w:proofErr w:type="spellEnd"/>
-      <w:r>
-        <w:rPr>
-          <w:rFonts w:ascii="Montserrat" w:hAnsi="Montserrat"/>
-          <w:color w:val="7F7F7F" w:themeColor="text1" w:themeTint="80"/>
-        </w:rPr>
-        <w:t xml:space="preserve"> ipsum </w:t>
-      </w:r>
-      <w:proofErr w:type="spellStart"/>
-      <w:r>
-        <w:rPr>
-          <w:rFonts w:ascii="Montserrat" w:hAnsi="Montserrat"/>
-          <w:color w:val="7F7F7F" w:themeColor="text1" w:themeTint="80"/>
-        </w:rPr>
-        <w:t>dolor</w:t>
-      </w:r>
-      <w:proofErr w:type="spellEnd"/>
-      <w:r>
-        <w:rPr>
-          <w:rFonts w:ascii="Montserrat" w:hAnsi="Montserrat"/>
-          <w:color w:val="7F7F7F" w:themeColor="text1" w:themeTint="80"/>
-        </w:rPr>
-        <w:t xml:space="preserve"> </w:t>
-      </w:r>
-      <w:proofErr w:type="spellStart"/>
-      <w:r>
-        <w:rPr>
-          <w:rFonts w:ascii="Montserrat" w:hAnsi="Montserrat"/>
-          <w:color w:val="7F7F7F" w:themeColor="text1" w:themeTint="80"/>
-        </w:rPr>
-        <w:t>sit</w:t>
-      </w:r>
-      <w:proofErr w:type="spellEnd"/>
-      <w:r>
-        <w:rPr>
-          <w:rFonts w:ascii="Montserrat" w:hAnsi="Montserrat"/>
-          <w:color w:val="7F7F7F" w:themeColor="text1" w:themeTint="80"/>
-        </w:rPr>
-        <w:t xml:space="preserve"> </w:t>
-      </w:r>
-      <w:proofErr w:type="spellStart"/>
-      <w:r>
-        <w:rPr>
-          <w:rFonts w:ascii="Montserrat" w:hAnsi="Montserrat"/>
-          <w:color w:val="7F7F7F" w:themeColor="text1" w:themeTint="80"/>
-        </w:rPr>
-        <w:t>amet</w:t>
-      </w:r>
-      <w:proofErr w:type="spellEnd"/>
-      <w:r>
-        <w:rPr>
-          <w:rFonts w:ascii="Montserrat" w:hAnsi="Montserrat"/>
-          <w:color w:val="7F7F7F" w:themeColor="text1" w:themeTint="80"/>
-        </w:rPr>
-        <w:t xml:space="preserve">, </w:t>
-      </w:r>
-      <w:proofErr w:type="spellStart"/>
-      <w:r>
-        <w:rPr>
-          <w:rFonts w:ascii="Montserrat" w:hAnsi="Montserrat"/>
-          <w:color w:val="7F7F7F" w:themeColor="text1" w:themeTint="80"/>
-        </w:rPr>
-        <w:t>consectetur</w:t>
-      </w:r>
-      <w:proofErr w:type="spellEnd"/>
-      <w:r>
-        <w:rPr>
-          <w:rFonts w:ascii="Montserrat" w:hAnsi="Montserrat"/>
-          <w:color w:val="7F7F7F" w:themeColor="text1" w:themeTint="80"/>
-        </w:rPr>
-        <w:t xml:space="preserve"> </w:t>
-      </w:r>
-      <w:proofErr w:type="spellStart"/>
-      <w:r>
-        <w:rPr>
-          <w:rFonts w:ascii="Montserrat" w:hAnsi="Montserrat"/>
-          <w:color w:val="7F7F7F" w:themeColor="text1" w:themeTint="80"/>
-        </w:rPr>
-        <w:t>adipiscing</w:t>
-      </w:r>
-      <w:proofErr w:type="spellEnd"/>
-      <w:r>
-        <w:rPr>
-          <w:rFonts w:ascii="Montserrat" w:hAnsi="Montserrat"/>
-          <w:color w:val="7F7F7F" w:themeColor="text1" w:themeTint="80"/>
-        </w:rPr>
-        <w:t xml:space="preserve"> elit. </w:t>
-      </w:r>
-      <w:proofErr w:type="spellStart"/>
-      <w:r>
-        <w:rPr>
-          <w:rFonts w:ascii="Montserrat" w:hAnsi="Montserrat"/>
-          <w:color w:val="7F7F7F" w:themeColor="text1" w:themeTint="80"/>
-        </w:rPr>
-        <w:t>Quisque</w:t>
-      </w:r>
-      <w:proofErr w:type="spellEnd"/>
-      <w:r>
-        <w:rPr>
-          <w:rFonts w:ascii="Montserrat" w:hAnsi="Montserrat"/>
-          <w:color w:val="7F7F7F" w:themeColor="text1" w:themeTint="80"/>
-        </w:rPr>
-        <w:t xml:space="preserve"> </w:t>
-      </w:r>
-      <w:proofErr w:type="spellStart"/>
-      <w:r>
-        <w:rPr>
-          <w:rFonts w:ascii="Montserrat" w:hAnsi="Montserrat"/>
-          <w:color w:val="7F7F7F" w:themeColor="text1" w:themeTint="80"/>
-        </w:rPr>
-        <w:t>posuere</w:t>
-      </w:r>
-      <w:proofErr w:type="spellEnd"/>
+      <w:r>
+        <w:rPr>
+          <w:rFonts w:ascii="Montserrat" w:hAnsi="Montserrat"/>
+          <w:color w:val="7F7F7F" w:themeColor="text1" w:themeTint="80"/>
+        </w:rPr>
+        <w:t>Lorem ipsum dolor sit amet, consectetur adipiscing elit. Quisque posuere</w:t>
+      </w:r>
     </w:p>
     <w:p>
       <w:pPr>
@@ -2935,7 +1323,7 @@
           <w:rFonts w:ascii="Montserrat" w:hAnsi="Montserrat"/>
           <w:color w:val="7F7F7F" w:themeColor="text1" w:themeTint="80"/>
         </w:rPr>
-        <w:t xml:space="preserve">Muita Burocracia </w:t>
+        <w:t>Alto custo</w:t>
       </w:r>
     </w:p>
     <w:p>
@@ -2976,255 +1364,13 @@
           <w:color w:val="7F7F7F" w:themeColor="text1" w:themeTint="80"/>
         </w:rPr>
       </w:pPr>
-      <w:proofErr w:type="spellStart"/>
-      <w:r>
-        <w:rPr>
-          <w:rFonts w:ascii="Montserrat" w:hAnsi="Montserrat"/>
-          <w:color w:val="7F7F7F" w:themeColor="text1" w:themeTint="80"/>
-        </w:rPr>
-        <w:t>Lorem</w:t>
-      </w:r>
-      <w:proofErr w:type="spellEnd"/>
-      <w:r>
-        <w:rPr>
-          <w:rFonts w:ascii="Montserrat" w:hAnsi="Montserrat"/>
-          <w:color w:val="7F7F7F" w:themeColor="text1" w:themeTint="80"/>
-        </w:rPr>
-        <w:t xml:space="preserve"> ipsum </w:t>
-      </w:r>
-      <w:proofErr w:type="spellStart"/>
-      <w:r>
-        <w:rPr>
-          <w:rFonts w:ascii="Montserrat" w:hAnsi="Montserrat"/>
-          <w:color w:val="7F7F7F" w:themeColor="text1" w:themeTint="80"/>
-        </w:rPr>
-        <w:t>dolor</w:t>
-      </w:r>
-      <w:proofErr w:type="spellEnd"/>
-      <w:r>
-        <w:rPr>
-          <w:rFonts w:ascii="Montserrat" w:hAnsi="Montserrat"/>
-          <w:color w:val="7F7F7F" w:themeColor="text1" w:themeTint="80"/>
-        </w:rPr>
-        <w:t xml:space="preserve"> </w:t>
-      </w:r>
-      <w:proofErr w:type="spellStart"/>
-      <w:r>
-        <w:rPr>
-          <w:rFonts w:ascii="Montserrat" w:hAnsi="Montserrat"/>
-          <w:color w:val="7F7F7F" w:themeColor="text1" w:themeTint="80"/>
-        </w:rPr>
-        <w:t>sit</w:t>
-      </w:r>
-      <w:proofErr w:type="spellEnd"/>
-      <w:r>
-        <w:rPr>
-          <w:rFonts w:ascii="Montserrat" w:hAnsi="Montserrat"/>
-          <w:color w:val="7F7F7F" w:themeColor="text1" w:themeTint="80"/>
-        </w:rPr>
-        <w:t xml:space="preserve"> </w:t>
-      </w:r>
-      <w:proofErr w:type="spellStart"/>
-      <w:r>
-        <w:rPr>
-          <w:rFonts w:ascii="Montserrat" w:hAnsi="Montserrat"/>
-          <w:color w:val="7F7F7F" w:themeColor="text1" w:themeTint="80"/>
-        </w:rPr>
-        <w:t>amet</w:t>
-      </w:r>
-      <w:proofErr w:type="spellEnd"/>
-      <w:r>
-        <w:rPr>
-          <w:rFonts w:ascii="Montserrat" w:hAnsi="Montserrat"/>
-          <w:color w:val="7F7F7F" w:themeColor="text1" w:themeTint="80"/>
-        </w:rPr>
-        <w:t xml:space="preserve">, </w:t>
-      </w:r>
-      <w:proofErr w:type="spellStart"/>
-      <w:r>
-        <w:rPr>
-          <w:rFonts w:ascii="Montserrat" w:hAnsi="Montserrat"/>
-          <w:color w:val="7F7F7F" w:themeColor="text1" w:themeTint="80"/>
-        </w:rPr>
-        <w:t>consectetur</w:t>
-      </w:r>
-      <w:proofErr w:type="spellEnd"/>
-      <w:r>
-        <w:rPr>
-          <w:rFonts w:ascii="Montserrat" w:hAnsi="Montserrat"/>
-          <w:color w:val="7F7F7F" w:themeColor="text1" w:themeTint="80"/>
-        </w:rPr>
-        <w:t xml:space="preserve"> </w:t>
-      </w:r>
-      <w:proofErr w:type="spellStart"/>
-      <w:r>
-        <w:rPr>
-          <w:rFonts w:ascii="Montserrat" w:hAnsi="Montserrat"/>
-          <w:color w:val="7F7F7F" w:themeColor="text1" w:themeTint="80"/>
-        </w:rPr>
-        <w:t>adipiscing</w:t>
-      </w:r>
-      <w:proofErr w:type="spellEnd"/>
-      <w:r>
-        <w:rPr>
-          <w:rFonts w:ascii="Montserrat" w:hAnsi="Montserrat"/>
-          <w:color w:val="7F7F7F" w:themeColor="text1" w:themeTint="80"/>
-        </w:rPr>
-        <w:t xml:space="preserve"> elit. </w:t>
-      </w:r>
-      <w:proofErr w:type="spellStart"/>
-      <w:r>
-        <w:rPr>
-          <w:rFonts w:ascii="Montserrat" w:hAnsi="Montserrat"/>
-          <w:color w:val="7F7F7F" w:themeColor="text1" w:themeTint="80"/>
-        </w:rPr>
-        <w:t>Quisque</w:t>
-      </w:r>
-      <w:proofErr w:type="spellEnd"/>
-      <w:r>
-        <w:rPr>
-          <w:rFonts w:ascii="Montserrat" w:hAnsi="Montserrat"/>
-          <w:color w:val="7F7F7F" w:themeColor="text1" w:themeTint="80"/>
-        </w:rPr>
-        <w:t xml:space="preserve"> </w:t>
-      </w:r>
-      <w:proofErr w:type="spellStart"/>
-      <w:r>
-        <w:rPr>
-          <w:rFonts w:ascii="Montserrat" w:hAnsi="Montserrat"/>
-          <w:color w:val="7F7F7F" w:themeColor="text1" w:themeTint="80"/>
-        </w:rPr>
-        <w:t>posuere</w:t>
-      </w:r>
-      <w:proofErr w:type="spellEnd"/>
-      <w:r>
-        <w:rPr>
-          <w:rFonts w:ascii="Montserrat" w:hAnsi="Montserrat"/>
-          <w:color w:val="7F7F7F" w:themeColor="text1" w:themeTint="80"/>
-        </w:rPr>
-        <w:t xml:space="preserve"> </w:t>
-      </w:r>
-      <w:proofErr w:type="spellStart"/>
-      <w:r>
-        <w:rPr>
-          <w:rFonts w:ascii="Montserrat" w:hAnsi="Montserrat"/>
-          <w:color w:val="7F7F7F" w:themeColor="text1" w:themeTint="80"/>
-        </w:rPr>
-        <w:t>mollis</w:t>
-      </w:r>
-      <w:proofErr w:type="spellEnd"/>
-      <w:r>
-        <w:rPr>
-          <w:rFonts w:ascii="Montserrat" w:hAnsi="Montserrat"/>
-          <w:color w:val="7F7F7F" w:themeColor="text1" w:themeTint="80"/>
-        </w:rPr>
-        <w:t xml:space="preserve"> </w:t>
-      </w:r>
-      <w:proofErr w:type="spellStart"/>
-      <w:r>
-        <w:rPr>
-          <w:rFonts w:ascii="Montserrat" w:hAnsi="Montserrat"/>
-          <w:color w:val="7F7F7F" w:themeColor="text1" w:themeTint="80"/>
-        </w:rPr>
-        <w:t>orci</w:t>
-      </w:r>
-      <w:proofErr w:type="spellEnd"/>
-      <w:r>
-        <w:rPr>
-          <w:rFonts w:ascii="Montserrat" w:hAnsi="Montserrat"/>
-          <w:color w:val="7F7F7F" w:themeColor="text1" w:themeTint="80"/>
-        </w:rPr>
-        <w:t xml:space="preserve"> </w:t>
-      </w:r>
-      <w:proofErr w:type="spellStart"/>
-      <w:r>
-        <w:rPr>
-          <w:rFonts w:ascii="Montserrat" w:hAnsi="Montserrat"/>
-          <w:color w:val="7F7F7F" w:themeColor="text1" w:themeTint="80"/>
-        </w:rPr>
-        <w:t>nec</w:t>
-      </w:r>
-      <w:proofErr w:type="spellEnd"/>
-      <w:r>
-        <w:rPr>
-          <w:rFonts w:ascii="Montserrat" w:hAnsi="Montserrat"/>
-          <w:color w:val="7F7F7F" w:themeColor="text1" w:themeTint="80"/>
-        </w:rPr>
-        <w:t xml:space="preserve"> </w:t>
-      </w:r>
-      <w:proofErr w:type="spellStart"/>
-      <w:r>
-        <w:rPr>
-          <w:rFonts w:ascii="Montserrat" w:hAnsi="Montserrat"/>
-          <w:color w:val="7F7F7F" w:themeColor="text1" w:themeTint="80"/>
-        </w:rPr>
-        <w:t>malesuada</w:t>
-      </w:r>
-      <w:proofErr w:type="spellEnd"/>
-      <w:r>
-        <w:rPr>
-          <w:rFonts w:ascii="Montserrat" w:hAnsi="Montserrat"/>
-          <w:color w:val="7F7F7F" w:themeColor="text1" w:themeTint="80"/>
-        </w:rPr>
-        <w:t xml:space="preserve">. </w:t>
-      </w:r>
-      <w:proofErr w:type="spellStart"/>
-      <w:r>
-        <w:rPr>
-          <w:rFonts w:ascii="Montserrat" w:hAnsi="Montserrat"/>
-          <w:color w:val="7F7F7F" w:themeColor="text1" w:themeTint="80"/>
-        </w:rPr>
-        <w:t>Nullam</w:t>
-      </w:r>
-      <w:proofErr w:type="spellEnd"/>
-      <w:r>
-        <w:rPr>
-          <w:rFonts w:ascii="Montserrat" w:hAnsi="Montserrat"/>
-          <w:color w:val="7F7F7F" w:themeColor="text1" w:themeTint="80"/>
-        </w:rPr>
-        <w:t xml:space="preserve"> </w:t>
-      </w:r>
-      <w:proofErr w:type="spellStart"/>
-      <w:r>
-        <w:rPr>
-          <w:rFonts w:ascii="Montserrat" w:hAnsi="Montserrat"/>
-          <w:color w:val="7F7F7F" w:themeColor="text1" w:themeTint="80"/>
-        </w:rPr>
-        <w:t>ultrices</w:t>
-      </w:r>
-      <w:proofErr w:type="spellEnd"/>
-      <w:r>
-        <w:rPr>
-          <w:rFonts w:ascii="Montserrat" w:hAnsi="Montserrat"/>
-          <w:color w:val="7F7F7F" w:themeColor="text1" w:themeTint="80"/>
-        </w:rPr>
-        <w:t xml:space="preserve"> nunc vitae </w:t>
-      </w:r>
-      <w:proofErr w:type="spellStart"/>
-      <w:r>
-        <w:rPr>
-          <w:rFonts w:ascii="Montserrat" w:hAnsi="Montserrat"/>
-          <w:color w:val="7F7F7F" w:themeColor="text1" w:themeTint="80"/>
-        </w:rPr>
-        <w:t>sagittis</w:t>
-      </w:r>
-      <w:proofErr w:type="spellEnd"/>
-      <w:r>
-        <w:rPr>
-          <w:rFonts w:ascii="Montserrat" w:hAnsi="Montserrat"/>
-          <w:color w:val="7F7F7F" w:themeColor="text1" w:themeTint="80"/>
-        </w:rPr>
-        <w:t xml:space="preserve"> </w:t>
-      </w:r>
-      <w:proofErr w:type="spellStart"/>
-      <w:r>
-        <w:rPr>
-          <w:rFonts w:ascii="Montserrat" w:hAnsi="Montserrat"/>
-          <w:color w:val="7F7F7F" w:themeColor="text1" w:themeTint="80"/>
-        </w:rPr>
-        <w:t>consectetur</w:t>
-      </w:r>
-      <w:proofErr w:type="spellEnd"/>
+      <w:r>
+        <w:rPr>
+          <w:rFonts w:ascii="Montserrat" w:hAnsi="Montserrat"/>
+          <w:color w:val="7F7F7F" w:themeColor="text1" w:themeTint="80"/>
+        </w:rPr>
+        <w:t>Lorem ipsum dolor sit amet, consectetur adipiscing elit. Quisque posuere mollis orci nec malesuada. Nullam ultrices nunc vitae sagittis consectetur</w:t>
+      </w:r>
       <w:r>
         <w:rPr>
           <w:rFonts w:ascii="Montserrat" w:hAnsi="Montserrat"/>

</xml_diff>

<commit_message>
Organizado a pasta dos documentos da IBM
</commit_message>
<xml_diff>
--- a/Matérias/IBM/Briefing Básico.docx
+++ b/Matérias/IBM/Briefing Básico.docx
@@ -945,75 +945,38 @@
           <w:rFonts w:ascii="Montserrat" w:hAnsi="Montserrat"/>
           <w:color w:val="7F7F7F" w:themeColor="text1" w:themeTint="80"/>
         </w:rPr>
-        <w:t xml:space="preserve"> unidades espalhadas pelo Brasil, onde satisfazemos as necessidades dos clientes com os seus veículos de maneira eficiente e com um baixo custo. A ideia da criação da empresa surgiu com o objetivo de inovar no mercado, trazendo um sistema de negócios com um diferencial, visando um maior dinamismo na personalização </w:t>
-      </w:r>
-      <w:r>
-        <w:rPr>
-          <w:rFonts w:ascii="Montserrat" w:hAnsi="Montserrat"/>
-          <w:color w:val="7F7F7F" w:themeColor="text1" w:themeTint="80"/>
-        </w:rPr>
-        <w:t>dos veículos</w:t>
-      </w:r>
-      <w:r>
-        <w:rPr>
-          <w:rFonts w:ascii="Montserrat" w:hAnsi="Montserrat"/>
-          <w:color w:val="7F7F7F" w:themeColor="text1" w:themeTint="80"/>
-        </w:rPr>
-        <w:t xml:space="preserve"> e fazer com que os clientes pudessem expressar melhor sua criatividade e </w:t>
-      </w:r>
-      <w:r>
-        <w:rPr>
-          <w:rFonts w:ascii="Montserrat" w:hAnsi="Montserrat"/>
-          <w:color w:val="7F7F7F" w:themeColor="text1" w:themeTint="80"/>
-        </w:rPr>
-        <w:t>transpô-las</w:t>
-      </w:r>
-      <w:r>
-        <w:rPr>
-          <w:rFonts w:ascii="Montserrat" w:hAnsi="Montserrat"/>
-          <w:color w:val="7F7F7F" w:themeColor="text1" w:themeTint="80"/>
-        </w:rPr>
-        <w:t xml:space="preserve"> sem dificuldades e sem podar suas ideias. Durante nossa jornada tivemos diversas dificuldades, principalmente com a divulgação da nossa empresa e com o enfraquecimento da economia, mas independente de tudo buscamos incessantemente a permanência de altos padrões de qualidade e conduta ética. Valorizamos e acreditamos nos funcionários, pois prestam um papel fundamental no desenvolvimento da empresa. E principalmente temos um grande comprometimento com o </w:t>
-      </w:r>
-      <w:r>
-        <w:rPr>
-          <w:rFonts w:ascii="Montserrat" w:hAnsi="Montserrat"/>
-          <w:color w:val="7F7F7F" w:themeColor="text1" w:themeTint="80"/>
-        </w:rPr>
-        <w:t>cliente.</w:t>
-      </w:r>
-    </w:p>
-    <w:p>
-      <w:pPr>
-        <w:spacing w:line="360" w:lineRule="auto"/>
-        <w:rPr>
-          <w:rFonts w:ascii="Montserrat" w:hAnsi="Montserrat"/>
-          <w:color w:val="7F7F7F" w:themeColor="text1" w:themeTint="80"/>
-        </w:rPr>
-      </w:pPr>
-    </w:p>
-    <w:p>
-      <w:pPr>
-        <w:rPr>
-          <w:rFonts w:ascii="Montserrat" w:hAnsi="Montserrat"/>
-          <w:b/>
-          <w:bCs/>
-          <w:sz w:val="24"/>
-          <w:szCs w:val="24"/>
-        </w:rPr>
-      </w:pPr>
-      <w:proofErr w:type="gramStart"/>
-      <w:r>
-        <w:rPr>
-          <w:rFonts w:ascii="Montserrat" w:hAnsi="Montserrat"/>
-          <w:b/>
-          <w:bCs/>
-          <w:sz w:val="24"/>
-          <w:szCs w:val="24"/>
-        </w:rPr>
-        <w:t>Porque</w:t>
-      </w:r>
-      <w:proofErr w:type="gramEnd"/>
+        <w:t xml:space="preserve"> unidades espalhadas pelo Brasil, onde satisfazemos as necessidades dos clientes com os seus veículos de maneira eficiente e com um baixo custo. A ideia da criação da empresa surgiu com o objetivo de inovar no mercado, trazendo um sistema de negócios com um diferencial, visando um maior dinamismo na personalização dos veículos e fazer com que os clientes pudessem expressar melhor sua criatividade e transpô-las sem dificuldades e sem podar suas ideias. Durante nossa jornada tivemos diversas dificuldades, principalmente com a divulgação da nossa empresa e com o enfraquecimento da economia, mas independente de tudo buscamos incessantemente a permanência de altos padrões de qualidade e conduta ética. Valorizamos e acreditamos nos funcionários, pois prestam um papel fundamental no desenvolvimento da empresa. E principalmente temos um grande comprometimento com o cliente.</w:t>
+      </w:r>
+    </w:p>
+    <w:p>
+      <w:pPr>
+        <w:spacing w:line="360" w:lineRule="auto"/>
+        <w:rPr>
+          <w:rFonts w:ascii="Montserrat" w:hAnsi="Montserrat"/>
+          <w:color w:val="7F7F7F" w:themeColor="text1" w:themeTint="80"/>
+        </w:rPr>
+      </w:pPr>
+    </w:p>
+    <w:p>
+      <w:pPr>
+        <w:rPr>
+          <w:rFonts w:ascii="Montserrat" w:hAnsi="Montserrat"/>
+          <w:b/>
+          <w:bCs/>
+          <w:sz w:val="24"/>
+          <w:szCs w:val="24"/>
+        </w:rPr>
+      </w:pPr>
+      <w:r>
+        <w:rPr>
+          <w:rFonts w:ascii="Montserrat" w:hAnsi="Montserrat"/>
+          <w:b/>
+          <w:bCs/>
+          <w:sz w:val="24"/>
+          <w:szCs w:val="24"/>
+        </w:rPr>
+        <w:t>Por que</w:t>
+      </w:r>
       <w:r>
         <w:rPr>
           <w:rFonts w:ascii="Montserrat" w:hAnsi="Montserrat"/>
@@ -1038,17 +1001,8 @@
           <w:rFonts w:ascii="Montserrat" w:hAnsi="Montserrat"/>
           <w:color w:val="7F7F7F" w:themeColor="text1" w:themeTint="80"/>
         </w:rPr>
-        <w:t xml:space="preserve">Porque a marca está focada no serviço de personalização de automóveis, mais conhecido como </w:t>
-      </w:r>
-      <w:proofErr w:type="spellStart"/>
-      <w:r>
-        <w:rPr>
-          <w:rFonts w:ascii="Montserrat" w:hAnsi="Montserrat"/>
-          <w:color w:val="7F7F7F" w:themeColor="text1" w:themeTint="80"/>
-        </w:rPr>
-        <w:t>Tunagem</w:t>
-      </w:r>
-      <w:proofErr w:type="spellEnd"/>
+        <w:t>Porque a marca está focada no serviço de personalização de automóveis, mais conhecido como Tunagem</w:t>
+      </w:r>
       <w:r>
         <w:rPr>
           <w:rFonts w:ascii="Montserrat" w:hAnsi="Montserrat"/>
@@ -1257,7 +1211,6 @@
         </w:sectPr>
       </w:pPr>
       <w:proofErr w:type="spellStart"/>
-      <w:proofErr w:type="gramStart"/>
       <w:r>
         <w:rPr>
           <w:rFonts w:ascii="Montserrat" w:hAnsi="Montserrat"/>
@@ -1280,7 +1233,6 @@
         </w:rPr>
         <w:t xml:space="preserve"> Garage</w:t>
       </w:r>
-      <w:proofErr w:type="gramEnd"/>
     </w:p>
     <w:p>
       <w:pPr>
@@ -1387,7 +1339,14 @@
           <w:rFonts w:ascii="Montserrat" w:hAnsi="Montserrat"/>
           <w:color w:val="7F7F7F" w:themeColor="text1" w:themeTint="80"/>
         </w:rPr>
-        <w:t>Baixo Local de Abrangência</w:t>
+        <w:t>Alto</w:t>
+      </w:r>
+      <w:r>
+        <w:rPr>
+          <w:rFonts w:ascii="Montserrat" w:hAnsi="Montserrat"/>
+          <w:color w:val="7F7F7F" w:themeColor="text1" w:themeTint="80"/>
+        </w:rPr>
+        <w:t xml:space="preserve"> Local de Abrangência</w:t>
       </w:r>
     </w:p>
     <w:p>

</xml_diff>